<commit_message>
Finalisation manuel utilisation administrateur
</commit_message>
<xml_diff>
--- a/Documents/Documentation/6_Manuel_Utilisation/Manuel_utilisation_WavCom_client_V1.docx
+++ b/Documents/Documentation/6_Manuel_Utilisation/Manuel_utilisation_WavCom_client_V1.docx
@@ -80,7 +80,6 @@
                   </w:rPr>
                   <w:t xml:space="preserve">Manuel d’utilisation </w:t>
                 </w:r>
-                <w:proofErr w:type="spellStart"/>
                 <w:r>
                   <w:rPr>
                     <w:rFonts w:asciiTheme="majorHAnsi" w:eastAsiaTheme="majorEastAsia" w:hAnsiTheme="majorHAnsi" w:cstheme="majorBidi"/>
@@ -89,18 +88,7 @@
                     <w:szCs w:val="88"/>
                     <w:lang w:val="fr-CH"/>
                   </w:rPr>
-                  <w:t>WavCom</w:t>
-                </w:r>
-                <w:proofErr w:type="spellEnd"/>
-                <w:r>
-                  <w:rPr>
-                    <w:rFonts w:asciiTheme="majorHAnsi" w:eastAsiaTheme="majorEastAsia" w:hAnsiTheme="majorHAnsi" w:cstheme="majorBidi"/>
-                    <w:color w:val="4472C4" w:themeColor="accent1"/>
-                    <w:sz w:val="88"/>
-                    <w:szCs w:val="88"/>
-                    <w:lang w:val="fr-CH"/>
-                  </w:rPr>
-                  <w:t xml:space="preserve"> </w:t>
+                  <w:t xml:space="preserve">WavCom </w:t>
                 </w:r>
                 <w:r>
                   <w:rPr>
@@ -305,16 +293,8 @@
         <w:rPr>
           <w:rFonts w:ascii="Century Gothic" w:hAnsi="Century Gothic" w:cs="Aharoni"/>
         </w:rPr>
-        <w:t xml:space="preserve"> </w:t>
-      </w:r>
-      <w:proofErr w:type="spellStart"/>
-      <w:r>
-        <w:rPr>
-          <w:rFonts w:ascii="Century Gothic" w:hAnsi="Century Gothic" w:cs="Aharoni"/>
-        </w:rPr>
-        <w:t>WavCom</w:t>
-      </w:r>
-      <w:proofErr w:type="spellEnd"/>
+        <w:t xml:space="preserve"> WavCom</w:t>
+      </w:r>
       <w:r>
         <w:rPr>
           <w:rFonts w:ascii="Century Gothic" w:hAnsi="Century Gothic" w:cs="Aharoni"/>
@@ -363,15 +343,8 @@
           <w:rFonts w:ascii="Century Gothic" w:hAnsi="Century Gothic" w:cs="Aharoni"/>
         </w:rPr>
         <w:tab/>
-      </w:r>
-      <w:proofErr w:type="spellStart"/>
-      <w:r>
-        <w:rPr>
-          <w:rFonts w:ascii="Century Gothic" w:hAnsi="Century Gothic" w:cs="Aharoni"/>
-        </w:rPr>
         <w:t>WavContact</w:t>
       </w:r>
-      <w:proofErr w:type="spellEnd"/>
     </w:p>
     <w:p>
       <w:pPr>
@@ -407,19 +380,11 @@
         </w:rPr>
         <w:tab/>
       </w:r>
-      <w:proofErr w:type="spellStart"/>
       <w:r>
         <w:rPr>
           <w:rFonts w:ascii="Century Gothic" w:hAnsi="Century Gothic" w:cs="Aharoni"/>
         </w:rPr>
-        <w:t>Waview</w:t>
-      </w:r>
-      <w:proofErr w:type="spellEnd"/>
-      <w:r>
-        <w:rPr>
-          <w:rFonts w:ascii="Century Gothic" w:hAnsi="Century Gothic" w:cs="Aharoni"/>
-        </w:rPr>
-        <w:t xml:space="preserve"> SNC</w:t>
+        <w:t>Waview SNC</w:t>
       </w:r>
     </w:p>
     <w:p>
@@ -601,20 +566,7 @@
           <w:rFonts w:ascii="Century Gothic" w:hAnsi="Century Gothic" w:cs="Aharoni"/>
         </w:rPr>
         <w:tab/>
-      </w:r>
-      <w:proofErr w:type="spellStart"/>
-      <w:r>
-        <w:rPr>
-          <w:rFonts w:ascii="Century Gothic" w:hAnsi="Century Gothic" w:cs="Aharoni"/>
-        </w:rPr>
-        <w:t>Ciaran</w:t>
-      </w:r>
-      <w:proofErr w:type="spellEnd"/>
-      <w:r>
-        <w:rPr>
-          <w:rFonts w:ascii="Century Gothic" w:hAnsi="Century Gothic" w:cs="Aharoni"/>
-        </w:rPr>
-        <w:t xml:space="preserve"> BRYCE</w:t>
+        <w:t>Ciaran BRYCE</w:t>
       </w:r>
     </w:p>
     <w:p>
@@ -681,6 +633,7 @@
       <w:bookmarkStart w:id="6" w:name="_Toc98847506"/>
       <w:bookmarkStart w:id="7" w:name="_Toc99289728"/>
       <w:bookmarkStart w:id="8" w:name="_Toc99348419"/>
+      <w:bookmarkStart w:id="9" w:name="_Toc100519952"/>
       <w:r>
         <w:lastRenderedPageBreak/>
         <w:t>Table des matières</w:t>
@@ -694,6 +647,7 @@
       <w:bookmarkEnd w:id="6"/>
       <w:bookmarkEnd w:id="7"/>
       <w:bookmarkEnd w:id="8"/>
+      <w:bookmarkEnd w:id="9"/>
       <w:r>
         <w:rPr>
           <w:rFonts w:ascii="Times New Roman" w:eastAsia="Times New Roman" w:hAnsi="Times New Roman"/>
@@ -724,12 +678,12 @@
           <w:lang w:val="en-US" w:eastAsia="en-US"/>
         </w:rPr>
       </w:pPr>
-      <w:hyperlink w:anchor="_Toc99348420" w:history="1">
-        <w:r>
-          <w:rPr>
-            <w:rStyle w:val="Lienhypertexte"/>
-          </w:rPr>
-          <w:t>Historique des modifications</w:t>
+      <w:hyperlink w:anchor="_Toc100519954" w:history="1">
+        <w:r>
+          <w:rPr>
+            <w:rStyle w:val="Lienhypertexte"/>
+          </w:rPr>
+          <w:t>INTRODUCTION</w:t>
         </w:r>
         <w:r>
           <w:rPr>
@@ -747,7 +701,7 @@
           <w:rPr>
             <w:webHidden/>
           </w:rPr>
-          <w:instrText xml:space="preserve"> PAGEREF _Toc99348420 \h </w:instrText>
+          <w:instrText xml:space="preserve"> PAGEREF _Toc100519954 \h </w:instrText>
         </w:r>
         <w:r>
           <w:rPr>
@@ -764,7 +718,7 @@
           <w:rPr>
             <w:webHidden/>
           </w:rPr>
-          <w:t>3</w:t>
+          <w:t>4</w:t>
         </w:r>
         <w:r>
           <w:rPr>
@@ -784,12 +738,12 @@
           <w:lang w:val="en-US" w:eastAsia="en-US"/>
         </w:rPr>
       </w:pPr>
-      <w:hyperlink w:anchor="_Toc99348421" w:history="1">
-        <w:r>
-          <w:rPr>
-            <w:rStyle w:val="Lienhypertexte"/>
-          </w:rPr>
-          <w:t>INTRODUCTION</w:t>
+      <w:hyperlink w:anchor="_Toc100519955" w:history="1">
+        <w:r>
+          <w:rPr>
+            <w:rStyle w:val="Lienhypertexte"/>
+          </w:rPr>
+          <w:t>FENÊTRE DE CONNEXION</w:t>
         </w:r>
         <w:r>
           <w:rPr>
@@ -807,67 +761,7 @@
           <w:rPr>
             <w:webHidden/>
           </w:rPr>
-          <w:instrText xml:space="preserve"> PAGEREF _Toc99348421 \h </w:instrText>
-        </w:r>
-        <w:r>
-          <w:rPr>
-            <w:webHidden/>
-          </w:rPr>
-        </w:r>
-        <w:r>
-          <w:rPr>
-            <w:webHidden/>
-          </w:rPr>
-          <w:fldChar w:fldCharType="separate"/>
-        </w:r>
-        <w:r>
-          <w:rPr>
-            <w:webHidden/>
-          </w:rPr>
-          <w:t>4</w:t>
-        </w:r>
-        <w:r>
-          <w:rPr>
-            <w:webHidden/>
-          </w:rPr>
-          <w:fldChar w:fldCharType="end"/>
-        </w:r>
-      </w:hyperlink>
-    </w:p>
-    <w:p>
-      <w:pPr>
-        <w:pStyle w:val="TM1"/>
-        <w:rPr>
-          <w:rFonts w:asciiTheme="minorHAnsi" w:hAnsiTheme="minorHAnsi"/>
-          <w:caps w:val="0"/>
-          <w:sz w:val="22"/>
-          <w:lang w:val="en-US" w:eastAsia="en-US"/>
-        </w:rPr>
-      </w:pPr>
-      <w:hyperlink w:anchor="_Toc99348422" w:history="1">
-        <w:r>
-          <w:rPr>
-            <w:rStyle w:val="Lienhypertexte"/>
-          </w:rPr>
-          <w:t>FENÊTRE DE CONNEXION</w:t>
-        </w:r>
-        <w:r>
-          <w:rPr>
-            <w:webHidden/>
-          </w:rPr>
-          <w:tab/>
-        </w:r>
-        <w:r>
-          <w:rPr>
-            <w:webHidden/>
-          </w:rPr>
-          <w:fldChar w:fldCharType="begin"/>
-        </w:r>
-        <w:r>
-          <w:rPr>
-            <w:webHidden/>
-          </w:rPr>
-          <w:instrText xml:space="preserve"> PAGEREF _Toc99348422 \h </w:instrText>
+          <w:instrText xml:space="preserve"> PAGEREF _Toc100519955 \h </w:instrText>
         </w:r>
         <w:r>
           <w:rPr>
@@ -907,7 +801,7 @@
           <w:lang w:val="en-US" w:eastAsia="en-US"/>
         </w:rPr>
       </w:pPr>
-      <w:hyperlink w:anchor="_Toc99348423" w:history="1">
+      <w:hyperlink w:anchor="_Toc100519956" w:history="1">
         <w:r>
           <w:rPr>
             <w:rStyle w:val="Lienhypertexte"/>
@@ -934,7 +828,7 @@
             <w:noProof/>
             <w:webHidden/>
           </w:rPr>
-          <w:instrText xml:space="preserve"> PAGEREF _Toc99348423 \h </w:instrText>
+          <w:instrText xml:space="preserve"> PAGEREF _Toc100519956 \h </w:instrText>
         </w:r>
         <w:r>
           <w:rPr>
@@ -974,7 +868,7 @@
           <w:lang w:val="en-US"/>
         </w:rPr>
       </w:pPr>
-      <w:hyperlink w:anchor="_Toc99348424" w:history="1">
+      <w:hyperlink w:anchor="_Toc100519957" w:history="1">
         <w:r>
           <w:rPr>
             <w:rStyle w:val="Lienhypertexte"/>
@@ -997,7 +891,7 @@
           <w:rPr>
             <w:webHidden/>
           </w:rPr>
-          <w:instrText xml:space="preserve"> PAGEREF _Toc99348424 \h </w:instrText>
+          <w:instrText xml:space="preserve"> PAGEREF _Toc100519957 \h </w:instrText>
         </w:r>
         <w:r>
           <w:rPr>
@@ -1037,7 +931,7 @@
           <w:lang w:val="en-US" w:eastAsia="en-US"/>
         </w:rPr>
       </w:pPr>
-      <w:hyperlink w:anchor="_Toc99348425" w:history="1">
+      <w:hyperlink w:anchor="_Toc100519958" w:history="1">
         <w:r>
           <w:rPr>
             <w:rStyle w:val="Lienhypertexte"/>
@@ -1064,7 +958,7 @@
             <w:noProof/>
             <w:webHidden/>
           </w:rPr>
-          <w:instrText xml:space="preserve"> PAGEREF _Toc99348425 \h </w:instrText>
+          <w:instrText xml:space="preserve"> PAGEREF _Toc100519958 \h </w:instrText>
         </w:r>
         <w:r>
           <w:rPr>
@@ -1105,7 +999,7 @@
           <w:lang w:val="en-US" w:eastAsia="en-US"/>
         </w:rPr>
       </w:pPr>
-      <w:hyperlink w:anchor="_Toc99348426" w:history="1">
+      <w:hyperlink w:anchor="_Toc100519959" w:history="1">
         <w:r>
           <w:rPr>
             <w:rStyle w:val="Lienhypertexte"/>
@@ -1128,7 +1022,7 @@
           <w:rPr>
             <w:webHidden/>
           </w:rPr>
-          <w:instrText xml:space="preserve"> PAGEREF _Toc99348426 \h </w:instrText>
+          <w:instrText xml:space="preserve"> PAGEREF _Toc100519959 \h </w:instrText>
         </w:r>
         <w:r>
           <w:rPr>
@@ -1168,7 +1062,7 @@
           <w:lang w:val="en-US" w:eastAsia="en-US"/>
         </w:rPr>
       </w:pPr>
-      <w:hyperlink w:anchor="_Toc99348427" w:history="1">
+      <w:hyperlink w:anchor="_Toc100519960" w:history="1">
         <w:r>
           <w:rPr>
             <w:rStyle w:val="Lienhypertexte"/>
@@ -1195,7 +1089,7 @@
             <w:noProof/>
             <w:webHidden/>
           </w:rPr>
-          <w:instrText xml:space="preserve"> PAGEREF _Toc99348427 \h </w:instrText>
+          <w:instrText xml:space="preserve"> PAGEREF _Toc100519960 \h </w:instrText>
         </w:r>
         <w:r>
           <w:rPr>
@@ -1239,7 +1133,7 @@
           <w:lang w:val="en-US" w:eastAsia="en-US"/>
         </w:rPr>
       </w:pPr>
-      <w:hyperlink w:anchor="_Toc99348428" w:history="1">
+      <w:hyperlink w:anchor="_Toc100519961" w:history="1">
         <w:r>
           <w:rPr>
             <w:rStyle w:val="Lienhypertexte"/>
@@ -1266,7 +1160,7 @@
             <w:noProof/>
             <w:webHidden/>
           </w:rPr>
-          <w:instrText xml:space="preserve"> PAGEREF _Toc99348428 \h </w:instrText>
+          <w:instrText xml:space="preserve"> PAGEREF _Toc100519961 \h </w:instrText>
         </w:r>
         <w:r>
           <w:rPr>
@@ -1310,13 +1204,13 @@
           <w:lang w:val="en-US" w:eastAsia="en-US"/>
         </w:rPr>
       </w:pPr>
-      <w:hyperlink w:anchor="_Toc99348429" w:history="1">
+      <w:hyperlink w:anchor="_Toc100519962" w:history="1">
         <w:r>
           <w:rPr>
             <w:rStyle w:val="Lienhypertexte"/>
             <w:noProof/>
           </w:rPr>
-          <w:t>Modifier la couleur de fond de l’écran</w:t>
+          <w:t>Modifier la couleur de fond d’écran</w:t>
         </w:r>
         <w:r>
           <w:rPr>
@@ -1337,7 +1231,7 @@
             <w:noProof/>
             <w:webHidden/>
           </w:rPr>
-          <w:instrText xml:space="preserve"> PAGEREF _Toc99348429 \h </w:instrText>
+          <w:instrText xml:space="preserve"> PAGEREF _Toc100519962 \h </w:instrText>
         </w:r>
         <w:r>
           <w:rPr>
@@ -1381,7 +1275,7 @@
           <w:lang w:val="en-US" w:eastAsia="en-US"/>
         </w:rPr>
       </w:pPr>
-      <w:hyperlink w:anchor="_Toc99348430" w:history="1">
+      <w:hyperlink w:anchor="_Toc100519963" w:history="1">
         <w:r>
           <w:rPr>
             <w:rStyle w:val="Lienhypertexte"/>
@@ -1408,7 +1302,7 @@
             <w:noProof/>
             <w:webHidden/>
           </w:rPr>
-          <w:instrText xml:space="preserve"> PAGEREF _Toc99348430 \h </w:instrText>
+          <w:instrText xml:space="preserve"> PAGEREF _Toc100519963 \h </w:instrText>
         </w:r>
         <w:r>
           <w:rPr>
@@ -1452,12 +1346,83 @@
           <w:lang w:val="en-US" w:eastAsia="en-US"/>
         </w:rPr>
       </w:pPr>
-      <w:hyperlink w:anchor="_Toc99348431" w:history="1">
+      <w:hyperlink w:anchor="_Toc100519964" w:history="1">
         <w:r>
           <w:rPr>
             <w:rStyle w:val="Lienhypertexte"/>
             <w:noProof/>
           </w:rPr>
+          <w:t>Ajouter un nouveau projet</w:t>
+        </w:r>
+        <w:r>
+          <w:rPr>
+            <w:noProof/>
+            <w:webHidden/>
+          </w:rPr>
+          <w:tab/>
+        </w:r>
+        <w:r>
+          <w:rPr>
+            <w:noProof/>
+            <w:webHidden/>
+          </w:rPr>
+          <w:fldChar w:fldCharType="begin"/>
+        </w:r>
+        <w:r>
+          <w:rPr>
+            <w:noProof/>
+            <w:webHidden/>
+          </w:rPr>
+          <w:instrText xml:space="preserve"> PAGEREF _Toc100519964 \h </w:instrText>
+        </w:r>
+        <w:r>
+          <w:rPr>
+            <w:noProof/>
+            <w:webHidden/>
+          </w:rPr>
+        </w:r>
+        <w:r>
+          <w:rPr>
+            <w:noProof/>
+            <w:webHidden/>
+          </w:rPr>
+          <w:fldChar w:fldCharType="separate"/>
+        </w:r>
+        <w:r>
+          <w:rPr>
+            <w:noProof/>
+            <w:webHidden/>
+          </w:rPr>
+          <w:t>11</w:t>
+        </w:r>
+        <w:r>
+          <w:rPr>
+            <w:noProof/>
+            <w:webHidden/>
+          </w:rPr>
+          <w:fldChar w:fldCharType="end"/>
+        </w:r>
+      </w:hyperlink>
+    </w:p>
+    <w:p>
+      <w:pPr>
+        <w:pStyle w:val="TM2"/>
+        <w:rPr>
+          <w:rFonts w:asciiTheme="minorHAnsi" w:eastAsiaTheme="minorEastAsia" w:hAnsiTheme="minorHAnsi" w:cstheme="minorBidi"/>
+          <w:i w:val="0"/>
+          <w:smallCaps w:val="0"/>
+          <w:noProof/>
+          <w:sz w:val="22"/>
+          <w:szCs w:val="22"/>
+          <w:lang w:val="en-US" w:eastAsia="en-US"/>
+        </w:rPr>
+      </w:pPr>
+      <w:hyperlink w:anchor="_Toc100519965" w:history="1">
+        <w:r>
+          <w:rPr>
+            <w:rStyle w:val="Lienhypertexte"/>
+            <w:noProof/>
+          </w:rPr>
           <w:t>Chat</w:t>
         </w:r>
         <w:r>
@@ -1479,7 +1444,7 @@
             <w:noProof/>
             <w:webHidden/>
           </w:rPr>
-          <w:instrText xml:space="preserve"> PAGEREF _Toc99348431 \h </w:instrText>
+          <w:instrText xml:space="preserve"> PAGEREF _Toc100519965 \h </w:instrText>
         </w:r>
         <w:r>
           <w:rPr>
@@ -1499,7 +1464,7 @@
             <w:noProof/>
             <w:webHidden/>
           </w:rPr>
-          <w:t>11</w:t>
+          <w:t>12</w:t>
         </w:r>
         <w:r>
           <w:rPr>
@@ -1520,7 +1485,7 @@
           <w:lang w:val="en-US" w:eastAsia="en-US"/>
         </w:rPr>
       </w:pPr>
-      <w:hyperlink w:anchor="_Toc99348432" w:history="1">
+      <w:hyperlink w:anchor="_Toc100519966" w:history="1">
         <w:r>
           <w:rPr>
             <w:rStyle w:val="Lienhypertexte"/>
@@ -1544,7 +1509,7 @@
           <w:rPr>
             <w:webHidden/>
           </w:rPr>
-          <w:instrText xml:space="preserve"> PAGEREF _Toc99348432 \h </w:instrText>
+          <w:instrText xml:space="preserve"> PAGEREF _Toc100519966 \h </w:instrText>
         </w:r>
         <w:r>
           <w:rPr>
@@ -1561,7 +1526,7 @@
           <w:rPr>
             <w:webHidden/>
           </w:rPr>
-          <w:t>12</w:t>
+          <w:t>13</w:t>
         </w:r>
         <w:r>
           <w:rPr>
@@ -1581,7 +1546,7 @@
           <w:lang w:val="en-US" w:eastAsia="en-US"/>
         </w:rPr>
       </w:pPr>
-      <w:hyperlink w:anchor="_Toc99348433" w:history="1">
+      <w:hyperlink w:anchor="_Toc100519967" w:history="1">
         <w:r>
           <w:rPr>
             <w:rStyle w:val="Lienhypertexte"/>
@@ -1605,7 +1570,7 @@
           <w:rPr>
             <w:webHidden/>
           </w:rPr>
-          <w:instrText xml:space="preserve"> PAGEREF _Toc99348433 \h </w:instrText>
+          <w:instrText xml:space="preserve"> PAGEREF _Toc100519967 \h </w:instrText>
         </w:r>
         <w:r>
           <w:rPr>
@@ -1622,7 +1587,7 @@
           <w:rPr>
             <w:webHidden/>
           </w:rPr>
-          <w:t>13</w:t>
+          <w:t>14</w:t>
         </w:r>
         <w:r>
           <w:rPr>
@@ -1644,9 +1609,8 @@
       <w:pPr>
         <w:pStyle w:val="Titre1"/>
       </w:pPr>
-      <w:bookmarkStart w:id="9" w:name="_Toc86927457"/>
-      <w:bookmarkStart w:id="10" w:name="_Toc96416342"/>
-      <w:bookmarkStart w:id="11" w:name="_Toc99348420"/>
+      <w:bookmarkStart w:id="10" w:name="_Toc86927457"/>
+      <w:bookmarkStart w:id="11" w:name="_Toc96416342"/>
       <w:bookmarkStart w:id="12" w:name="_Toc335011127"/>
       <w:bookmarkStart w:id="13" w:name="_Toc335037106"/>
       <w:bookmarkStart w:id="14" w:name="_Toc335043768"/>
@@ -1656,13 +1620,14 @@
       <w:bookmarkStart w:id="18" w:name="_Toc335135104"/>
       <w:bookmarkStart w:id="19" w:name="_Toc335135210"/>
       <w:bookmarkStart w:id="20" w:name="_Toc351955295"/>
+      <w:bookmarkStart w:id="21" w:name="_Toc100519953"/>
       <w:r>
         <w:lastRenderedPageBreak/>
         <w:t>Historique des modifications</w:t>
       </w:r>
-      <w:bookmarkEnd w:id="9"/>
       <w:bookmarkEnd w:id="10"/>
       <w:bookmarkEnd w:id="11"/>
+      <w:bookmarkEnd w:id="21"/>
     </w:p>
     <w:tbl>
       <w:tblPr>
@@ -2151,7 +2116,7 @@
       <w:pPr>
         <w:pStyle w:val="Titre1"/>
       </w:pPr>
-      <w:bookmarkStart w:id="21" w:name="_Toc99348421"/>
+      <w:bookmarkStart w:id="22" w:name="_Toc100519954"/>
       <w:bookmarkEnd w:id="12"/>
       <w:bookmarkEnd w:id="13"/>
       <w:bookmarkEnd w:id="14"/>
@@ -2165,7 +2130,7 @@
         <w:lastRenderedPageBreak/>
         <w:t>INTRODUCTION</w:t>
       </w:r>
-      <w:bookmarkEnd w:id="21"/>
+      <w:bookmarkEnd w:id="22"/>
       <w:r>
         <w:t xml:space="preserve"> </w:t>
       </w:r>
@@ -2175,13 +2140,11 @@
         <w:pStyle w:val="Text-st"/>
       </w:pPr>
       <w:r>
-        <w:t xml:space="preserve">Ceci est le manuel d'utilisation de </w:t>
-      </w:r>
-      <w:proofErr w:type="spellStart"/>
-      <w:r>
-        <w:t>WavCom</w:t>
-      </w:r>
-      <w:proofErr w:type="spellEnd"/>
+        <w:t>Ceci est le manuel d'utilisation de WavCom</w:t>
+      </w:r>
+      <w:r>
+        <w:t xml:space="preserve"> client</w:t>
+      </w:r>
       <w:r>
         <w:t>. Ce manuel a été créé par les développeurs de la solution pour vous aider à découvrir la solution dans son ensemble et avoir une première approche simple.</w:t>
       </w:r>
@@ -2189,20 +2152,32 @@
     <w:p>
       <w:pPr>
         <w:pStyle w:val="Text-st"/>
+        <w:jc w:val="left"/>
       </w:pPr>
       <w:r>
         <w:t>L'adresse de la solution est la suivante :</w:t>
       </w:r>
+      <w:r>
+        <w:t xml:space="preserve"> </w:t>
+      </w:r>
+      <w:hyperlink r:id="rId11" w:history="1">
+        <w:r>
+          <w:rPr>
+            <w:rStyle w:val="Lienhypertexte"/>
+          </w:rPr>
+          <w:t>https://waview.ch/wavcontact/application</w:t>
+        </w:r>
+      </w:hyperlink>
     </w:p>
     <w:p>
       <w:pPr>
         <w:pStyle w:val="Titre1"/>
       </w:pPr>
-      <w:bookmarkStart w:id="22" w:name="_Toc99348422"/>
+      <w:bookmarkStart w:id="23" w:name="_Toc100519955"/>
       <w:r>
         <w:t>FENÊTRE DE CONNEXION</w:t>
       </w:r>
-      <w:bookmarkEnd w:id="22"/>
+      <w:bookmarkEnd w:id="23"/>
     </w:p>
     <w:p>
       <w:pPr>
@@ -2243,11 +2218,11 @@
       <w:pPr>
         <w:pStyle w:val="Titre2"/>
       </w:pPr>
-      <w:bookmarkStart w:id="23" w:name="_Toc99348423"/>
+      <w:bookmarkStart w:id="24" w:name="_Toc100519956"/>
       <w:r>
         <w:t>Login</w:t>
       </w:r>
-      <w:bookmarkEnd w:id="23"/>
+      <w:bookmarkEnd w:id="24"/>
     </w:p>
     <w:p>
       <w:pPr>
@@ -2320,7 +2295,7 @@
                                 <w:sz w:val="24"/>
                               </w:rPr>
                             </w:pPr>
-                            <w:bookmarkStart w:id="24" w:name="_Toc99348405"/>
+                            <w:bookmarkStart w:id="25" w:name="_Toc100519939"/>
                             <w:r>
                               <w:t xml:space="preserve">Figure </w:t>
                             </w:r>
@@ -2345,7 +2320,7 @@
                             <w:r>
                               <w:t xml:space="preserve"> - Page Login</w:t>
                             </w:r>
-                            <w:bookmarkEnd w:id="24"/>
+                            <w:bookmarkEnd w:id="25"/>
                           </w:p>
                         </w:txbxContent>
                       </wps:txbx>
@@ -2382,7 +2357,7 @@
                           <w:sz w:val="24"/>
                         </w:rPr>
                       </w:pPr>
-                      <w:bookmarkStart w:id="25" w:name="_Toc99348405"/>
+                      <w:bookmarkStart w:id="26" w:name="_Toc100519939"/>
                       <w:r>
                         <w:t xml:space="preserve">Figure </w:t>
                       </w:r>
@@ -2407,7 +2382,7 @@
                       <w:r>
                         <w:t xml:space="preserve"> - Page Login</w:t>
                       </w:r>
-                      <w:bookmarkEnd w:id="25"/>
+                      <w:bookmarkEnd w:id="26"/>
                     </w:p>
                   </w:txbxContent>
                 </v:textbox>
@@ -2450,7 +2425,7 @@
                     <pic:cNvPicPr/>
                   </pic:nvPicPr>
                   <pic:blipFill>
-                    <a:blip r:embed="rId11">
+                    <a:blip r:embed="rId12">
                       <a:extLst>
                         <a:ext uri="{28A0092B-C50C-407E-A947-70E740481C1C}">
                           <a14:useLocalDpi xmlns:a14="http://schemas.microsoft.com/office/drawing/2010/main" val="0"/>
@@ -2563,7 +2538,6 @@
         <w:pStyle w:val="Text-st"/>
       </w:pPr>
       <w:r>
-        <w:lastRenderedPageBreak/>
         <w:t xml:space="preserve">Pour vous connecter, vous devez remplir les champs « Adresse e-mail » et « Mot de passe » avec les valeurs reçues lors de votre première inscription. </w:t>
       </w:r>
     </w:p>
@@ -2571,11 +2545,11 @@
       <w:pPr>
         <w:pStyle w:val="Titre3"/>
       </w:pPr>
-      <w:bookmarkStart w:id="25" w:name="_Toc99348424"/>
+      <w:bookmarkStart w:id="27" w:name="_Toc100519957"/>
       <w:r>
         <w:t>Exemple</w:t>
       </w:r>
-      <w:bookmarkEnd w:id="25"/>
+      <w:bookmarkEnd w:id="27"/>
     </w:p>
     <w:p>
       <w:pPr>
@@ -2664,7 +2638,7 @@
                                 <w:shd w:val="clear" w:color="auto" w:fill="FFFFFF"/>
                               </w:rPr>
                             </w:pPr>
-                            <w:bookmarkStart w:id="26" w:name="_Toc99348406"/>
+                            <w:bookmarkStart w:id="28" w:name="_Toc100519940"/>
                             <w:r>
                               <w:t xml:space="preserve">Figure </w:t>
                             </w:r>
@@ -2689,7 +2663,7 @@
                             <w:r>
                               <w:t xml:space="preserve"> - Login en tant que client</w:t>
                             </w:r>
-                            <w:bookmarkEnd w:id="26"/>
+                            <w:bookmarkEnd w:id="28"/>
                           </w:p>
                         </w:txbxContent>
                       </wps:txbx>
@@ -2721,7 +2695,7 @@
                           <w:shd w:val="clear" w:color="auto" w:fill="FFFFFF"/>
                         </w:rPr>
                       </w:pPr>
-                      <w:bookmarkStart w:id="28" w:name="_Toc99348406"/>
+                      <w:bookmarkStart w:id="29" w:name="_Toc100519940"/>
                       <w:r>
                         <w:t xml:space="preserve">Figure </w:t>
                       </w:r>
@@ -2746,7 +2720,7 @@
                       <w:r>
                         <w:t xml:space="preserve"> - Login en tant que client</w:t>
                       </w:r>
-                      <w:bookmarkEnd w:id="28"/>
+                      <w:bookmarkEnd w:id="29"/>
                     </w:p>
                   </w:txbxContent>
                 </v:textbox>
@@ -2784,7 +2758,7 @@
                     <pic:cNvPicPr/>
                   </pic:nvPicPr>
                   <pic:blipFill>
-                    <a:blip r:embed="rId12">
+                    <a:blip r:embed="rId13">
                       <a:extLst>
                         <a:ext uri="{28A0092B-C50C-407E-A947-70E740481C1C}">
                           <a14:useLocalDpi xmlns:a14="http://schemas.microsoft.com/office/drawing/2010/main" val="0"/>
@@ -2905,12 +2879,12 @@
       <w:pPr>
         <w:pStyle w:val="Titre2"/>
       </w:pPr>
-      <w:bookmarkStart w:id="27" w:name="_Toc99348425"/>
+      <w:bookmarkStart w:id="30" w:name="_Toc100519958"/>
       <w:r>
         <w:lastRenderedPageBreak/>
         <w:t>Oubli du mot de passe</w:t>
       </w:r>
-      <w:bookmarkEnd w:id="27"/>
+      <w:bookmarkEnd w:id="30"/>
     </w:p>
     <w:p>
       <w:pPr>
@@ -2983,7 +2957,7 @@
                                 <w:shd w:val="clear" w:color="auto" w:fill="FFFFFF"/>
                               </w:rPr>
                             </w:pPr>
-                            <w:bookmarkStart w:id="28" w:name="_Toc99348407"/>
+                            <w:bookmarkStart w:id="31" w:name="_Toc100519941"/>
                             <w:r>
                               <w:t xml:space="preserve">Figure </w:t>
                             </w:r>
@@ -3008,7 +2982,7 @@
                             <w:r>
                               <w:t xml:space="preserve"> - Formulaire du mot de passe oublié</w:t>
                             </w:r>
-                            <w:bookmarkEnd w:id="28"/>
+                            <w:bookmarkEnd w:id="31"/>
                           </w:p>
                         </w:txbxContent>
                       </wps:txbx>
@@ -3041,7 +3015,7 @@
                           <w:shd w:val="clear" w:color="auto" w:fill="FFFFFF"/>
                         </w:rPr>
                       </w:pPr>
-                      <w:bookmarkStart w:id="31" w:name="_Toc99348407"/>
+                      <w:bookmarkStart w:id="32" w:name="_Toc100519941"/>
                       <w:r>
                         <w:t xml:space="preserve">Figure </w:t>
                       </w:r>
@@ -3066,7 +3040,7 @@
                       <w:r>
                         <w:t xml:space="preserve"> - Formulaire du mot de passe oublié</w:t>
                       </w:r>
-                      <w:bookmarkEnd w:id="31"/>
+                      <w:bookmarkEnd w:id="32"/>
                     </w:p>
                   </w:txbxContent>
                 </v:textbox>
@@ -3104,7 +3078,7 @@
                     <pic:cNvPicPr/>
                   </pic:nvPicPr>
                   <pic:blipFill>
-                    <a:blip r:embed="rId13">
+                    <a:blip r:embed="rId14">
                       <a:extLst>
                         <a:ext uri="{28A0092B-C50C-407E-A947-70E740481C1C}">
                           <a14:useLocalDpi xmlns:a14="http://schemas.microsoft.com/office/drawing/2010/main" val="0"/>
@@ -3179,13 +3153,13 @@
                     <pic:cNvPicPr/>
                   </pic:nvPicPr>
                   <pic:blipFill>
-                    <a:blip r:embed="rId14" cstate="print">
+                    <a:blip r:embed="rId15" cstate="print">
                       <a:extLst>
                         <a:ext uri="{28A0092B-C50C-407E-A947-70E740481C1C}">
                           <a14:useLocalDpi xmlns:a14="http://schemas.microsoft.com/office/drawing/2010/main" val="0"/>
                         </a:ext>
                         <a:ext uri="{96DAC541-7B7A-43D3-8B79-37D633B846F1}">
-                          <asvg:svgBlip xmlns:asvg="http://schemas.microsoft.com/office/drawing/2016/SVG/main" r:embed="rId15"/>
+                          <asvg:svgBlip xmlns:asvg="http://schemas.microsoft.com/office/drawing/2016/SVG/main" r:embed="rId16"/>
                         </a:ext>
                       </a:extLst>
                     </a:blip>
@@ -3332,7 +3306,7 @@
       <w:pPr>
         <w:pStyle w:val="Titre1"/>
       </w:pPr>
-      <w:bookmarkStart w:id="29" w:name="_Toc99348426"/>
+      <w:bookmarkStart w:id="33" w:name="_Toc100519959"/>
       <w:r>
         <w:t xml:space="preserve">FENÊTRE </w:t>
       </w:r>
@@ -3342,17 +3316,17 @@
       <w:r>
         <w:t>RINCIPALE DE L’APPLICATION</w:t>
       </w:r>
-      <w:bookmarkEnd w:id="29"/>
+      <w:bookmarkEnd w:id="33"/>
     </w:p>
     <w:p>
       <w:pPr>
         <w:pStyle w:val="Titre2"/>
       </w:pPr>
-      <w:bookmarkStart w:id="30" w:name="_Toc99348427"/>
+      <w:bookmarkStart w:id="34" w:name="_Toc100519960"/>
       <w:r>
         <w:t>Profil client</w:t>
       </w:r>
-      <w:bookmarkEnd w:id="30"/>
+      <w:bookmarkEnd w:id="34"/>
     </w:p>
     <w:p>
       <w:pPr>
@@ -3410,7 +3384,7 @@
                                 <w:shd w:val="clear" w:color="auto" w:fill="FFFFFF"/>
                               </w:rPr>
                             </w:pPr>
-                            <w:bookmarkStart w:id="31" w:name="_Toc99348408"/>
+                            <w:bookmarkStart w:id="35" w:name="_Toc100519942"/>
                             <w:r>
                               <w:t xml:space="preserve">Figure </w:t>
                             </w:r>
@@ -3435,7 +3409,7 @@
                             <w:r>
                               <w:t xml:space="preserve"> - Page principale</w:t>
                             </w:r>
-                            <w:bookmarkEnd w:id="31"/>
+                            <w:bookmarkEnd w:id="35"/>
                           </w:p>
                         </w:txbxContent>
                       </wps:txbx>
@@ -3467,7 +3441,7 @@
                           <w:shd w:val="clear" w:color="auto" w:fill="FFFFFF"/>
                         </w:rPr>
                       </w:pPr>
-                      <w:bookmarkStart w:id="35" w:name="_Toc99348408"/>
+                      <w:bookmarkStart w:id="36" w:name="_Toc100519942"/>
                       <w:r>
                         <w:t xml:space="preserve">Figure </w:t>
                       </w:r>
@@ -3492,7 +3466,7 @@
                       <w:r>
                         <w:t xml:space="preserve"> - Page principale</w:t>
                       </w:r>
-                      <w:bookmarkEnd w:id="35"/>
+                      <w:bookmarkEnd w:id="36"/>
                     </w:p>
                   </w:txbxContent>
                 </v:textbox>
@@ -3530,7 +3504,7 @@
                     <pic:cNvPicPr/>
                   </pic:nvPicPr>
                   <pic:blipFill rotWithShape="1">
-                    <a:blip r:embed="rId16">
+                    <a:blip r:embed="rId17">
                       <a:extLst>
                         <a:ext uri="{28A0092B-C50C-407E-A947-70E740481C1C}">
                           <a14:useLocalDpi xmlns:a14="http://schemas.microsoft.com/office/drawing/2010/main" val="0"/>
@@ -3582,12 +3556,12 @@
       <w:pPr>
         <w:pStyle w:val="Titre2"/>
       </w:pPr>
-      <w:bookmarkStart w:id="32" w:name="_Toc99348428"/>
+      <w:bookmarkStart w:id="37" w:name="_Toc100519961"/>
       <w:r>
         <w:lastRenderedPageBreak/>
         <w:t>Modifier le profil</w:t>
       </w:r>
-      <w:bookmarkEnd w:id="32"/>
+      <w:bookmarkEnd w:id="37"/>
       <w:r>
         <w:t xml:space="preserve"> </w:t>
       </w:r>
@@ -3597,7 +3571,13 @@
         <w:pStyle w:val="Text-st"/>
       </w:pPr>
       <w:r>
-        <w:t>Si vous voulez modifier votre mot de passe parce que vous avez peur de l’oublier, ou parce que vous l’aviez oublié et demandé un e-mail de récupération, vous devez cliquer sur l’élé</w:t>
+        <w:t>Si vous voulez modifier votre mot de passe parce que vous avez peur de l’oublier</w:t>
+      </w:r>
+      <w:r>
+        <w:t xml:space="preserve"> </w:t>
+      </w:r>
+      <w:r>
+        <w:t>ou parce que vous l’aviez oublié et demandé un e-mail de récupération, vous devez cliquer sur l’élé</w:t>
       </w:r>
       <w:r>
         <w:t>ment de menu « Paramètre »</w:t>
@@ -3636,13 +3616,13 @@
                     <pic:cNvPicPr/>
                   </pic:nvPicPr>
                   <pic:blipFill>
-                    <a:blip r:embed="rId14" cstate="print">
+                    <a:blip r:embed="rId15" cstate="print">
                       <a:extLst>
                         <a:ext uri="{28A0092B-C50C-407E-A947-70E740481C1C}">
                           <a14:useLocalDpi xmlns:a14="http://schemas.microsoft.com/office/drawing/2010/main" val="0"/>
                         </a:ext>
                         <a:ext uri="{96DAC541-7B7A-43D3-8B79-37D633B846F1}">
-                          <asvg:svgBlip xmlns:asvg="http://schemas.microsoft.com/office/drawing/2016/SVG/main" r:embed="rId15"/>
+                          <asvg:svgBlip xmlns:asvg="http://schemas.microsoft.com/office/drawing/2016/SVG/main" r:embed="rId16"/>
                         </a:ext>
                       </a:extLst>
                     </a:blip>
@@ -3699,7 +3679,7 @@
                     <pic:cNvPicPr/>
                   </pic:nvPicPr>
                   <pic:blipFill rotWithShape="1">
-                    <a:blip r:embed="rId16">
+                    <a:blip r:embed="rId17">
                       <a:extLst>
                         <a:ext uri="{28A0092B-C50C-407E-A947-70E740481C1C}">
                           <a14:useLocalDpi xmlns:a14="http://schemas.microsoft.com/office/drawing/2010/main" val="0"/>
@@ -3793,7 +3773,7 @@
                                 <w:sz w:val="24"/>
                               </w:rPr>
                             </w:pPr>
-                            <w:bookmarkStart w:id="33" w:name="_Toc99348409"/>
+                            <w:bookmarkStart w:id="38" w:name="_Toc100519943"/>
                             <w:r>
                               <w:t xml:space="preserve">Figure </w:t>
                             </w:r>
@@ -3818,7 +3798,7 @@
                             <w:r>
                               <w:t xml:space="preserve"> - Page principale - Modifier le mot de passe</w:t>
                             </w:r>
-                            <w:bookmarkEnd w:id="33"/>
+                            <w:bookmarkEnd w:id="38"/>
                           </w:p>
                         </w:txbxContent>
                       </wps:txbx>
@@ -3848,7 +3828,7 @@
                           <w:sz w:val="24"/>
                         </w:rPr>
                       </w:pPr>
-                      <w:bookmarkStart w:id="38" w:name="_Toc99348409"/>
+                      <w:bookmarkStart w:id="39" w:name="_Toc100519943"/>
                       <w:r>
                         <w:t xml:space="preserve">Figure </w:t>
                       </w:r>
@@ -3873,7 +3853,7 @@
                       <w:r>
                         <w:t xml:space="preserve"> - Page principale - Modifier le mot de passe</w:t>
                       </w:r>
-                      <w:bookmarkEnd w:id="38"/>
+                      <w:bookmarkEnd w:id="39"/>
                     </w:p>
                   </w:txbxContent>
                 </v:textbox>
@@ -3926,7 +3906,7 @@
                     <pic:cNvPicPr/>
                   </pic:nvPicPr>
                   <pic:blipFill>
-                    <a:blip r:embed="rId17">
+                    <a:blip r:embed="rId18">
                       <a:extLst>
                         <a:ext uri="{28A0092B-C50C-407E-A947-70E740481C1C}">
                           <a14:useLocalDpi xmlns:a14="http://schemas.microsoft.com/office/drawing/2010/main" val="0"/>
@@ -4021,7 +4001,7 @@
                                 <w:sz w:val="24"/>
                               </w:rPr>
                             </w:pPr>
-                            <w:bookmarkStart w:id="34" w:name="_Toc99348410"/>
+                            <w:bookmarkStart w:id="40" w:name="_Toc100519944"/>
                             <w:r>
                               <w:t xml:space="preserve">Figure </w:t>
                             </w:r>
@@ -4046,7 +4026,7 @@
                             <w:r>
                               <w:t xml:space="preserve"> - Page paramètres</w:t>
                             </w:r>
-                            <w:bookmarkEnd w:id="34"/>
+                            <w:bookmarkEnd w:id="40"/>
                           </w:p>
                         </w:txbxContent>
                       </wps:txbx>
@@ -4075,7 +4055,7 @@
                           <w:sz w:val="24"/>
                         </w:rPr>
                       </w:pPr>
-                      <w:bookmarkStart w:id="40" w:name="_Toc99348410"/>
+                      <w:bookmarkStart w:id="41" w:name="_Toc100519944"/>
                       <w:r>
                         <w:t xml:space="preserve">Figure </w:t>
                       </w:r>
@@ -4100,7 +4080,7 @@
                       <w:r>
                         <w:t xml:space="preserve"> - Page paramètres</w:t>
                       </w:r>
-                      <w:bookmarkEnd w:id="40"/>
+                      <w:bookmarkEnd w:id="41"/>
                     </w:p>
                   </w:txbxContent>
                 </v:textbox>
@@ -4159,27 +4139,23 @@
       <w:r>
         <w:t xml:space="preserve">Pour modifier les informations concernant le compte, il faut contacter </w:t>
       </w:r>
-      <w:proofErr w:type="spellStart"/>
       <w:r>
         <w:t>W</w:t>
       </w:r>
       <w:r>
-        <w:t>aview</w:t>
-      </w:r>
-      <w:proofErr w:type="spellEnd"/>
-      <w:r>
-        <w:t xml:space="preserve">, afin qu’ils procèdent au changement d’information. </w:t>
+        <w:t xml:space="preserve">aview, afin qu’ils procèdent au changement d’information. </w:t>
       </w:r>
     </w:p>
     <w:p>
       <w:pPr>
         <w:pStyle w:val="Titre2"/>
       </w:pPr>
-      <w:bookmarkStart w:id="35" w:name="_Toc99348429"/>
-      <w:r>
-        <w:t>Modifier la couleur de fond de l’écran</w:t>
-      </w:r>
-      <w:bookmarkEnd w:id="35"/>
+      <w:bookmarkStart w:id="42" w:name="_Hlk100519263"/>
+      <w:bookmarkStart w:id="43" w:name="_Toc100519962"/>
+      <w:r>
+        <w:t>Modifier la couleur de fond d’écran</w:t>
+      </w:r>
+      <w:bookmarkEnd w:id="43"/>
       <w:r>
         <w:t xml:space="preserve"> </w:t>
       </w:r>
@@ -4258,7 +4234,7 @@
                                 <w:sz w:val="24"/>
                               </w:rPr>
                             </w:pPr>
-                            <w:bookmarkStart w:id="36" w:name="_Toc99348411"/>
+                            <w:bookmarkStart w:id="44" w:name="_Toc100519945"/>
                             <w:r>
                               <w:t xml:space="preserve">Figure </w:t>
                             </w:r>
@@ -4283,7 +4259,7 @@
                             <w:r>
                               <w:t xml:space="preserve"> - Page principale - changer couleur de fond</w:t>
                             </w:r>
-                            <w:bookmarkEnd w:id="36"/>
+                            <w:bookmarkEnd w:id="44"/>
                           </w:p>
                         </w:txbxContent>
                       </wps:txbx>
@@ -4313,7 +4289,7 @@
                           <w:sz w:val="24"/>
                         </w:rPr>
                       </w:pPr>
-                      <w:bookmarkStart w:id="43" w:name="_Toc99348411"/>
+                      <w:bookmarkStart w:id="45" w:name="_Toc100519945"/>
                       <w:r>
                         <w:t xml:space="preserve">Figure </w:t>
                       </w:r>
@@ -4338,7 +4314,7 @@
                       <w:r>
                         <w:t xml:space="preserve"> - Page principale - changer couleur de fond</w:t>
                       </w:r>
-                      <w:bookmarkEnd w:id="43"/>
+                      <w:bookmarkEnd w:id="45"/>
                     </w:p>
                   </w:txbxContent>
                 </v:textbox>
@@ -4375,7 +4351,7 @@
                     <pic:cNvPicPr/>
                   </pic:nvPicPr>
                   <pic:blipFill rotWithShape="1">
-                    <a:blip r:embed="rId16">
+                    <a:blip r:embed="rId17">
                       <a:extLst>
                         <a:ext uri="{28A0092B-C50C-407E-A947-70E740481C1C}">
                           <a14:useLocalDpi xmlns:a14="http://schemas.microsoft.com/office/drawing/2010/main" val="0"/>
@@ -4448,13 +4424,13 @@
                     <pic:cNvPicPr/>
                   </pic:nvPicPr>
                   <pic:blipFill>
-                    <a:blip r:embed="rId14" cstate="print">
+                    <a:blip r:embed="rId15" cstate="print">
                       <a:extLst>
                         <a:ext uri="{28A0092B-C50C-407E-A947-70E740481C1C}">
                           <a14:useLocalDpi xmlns:a14="http://schemas.microsoft.com/office/drawing/2010/main" val="0"/>
                         </a:ext>
                         <a:ext uri="{96DAC541-7B7A-43D3-8B79-37D633B846F1}">
-                          <asvg:svgBlip xmlns:asvg="http://schemas.microsoft.com/office/drawing/2016/SVG/main" r:embed="rId15"/>
+                          <asvg:svgBlip xmlns:asvg="http://schemas.microsoft.com/office/drawing/2016/SVG/main" r:embed="rId16"/>
                         </a:ext>
                       </a:extLst>
                     </a:blip>
@@ -4494,6 +4470,7 @@
         <w:jc w:val="left"/>
       </w:pPr>
     </w:p>
+    <w:bookmarkEnd w:id="42"/>
     <w:p>
       <w:pPr>
         <w:jc w:val="left"/>
@@ -4512,12 +4489,12 @@
       <w:pPr>
         <w:pStyle w:val="Titre2"/>
       </w:pPr>
-      <w:bookmarkStart w:id="37" w:name="_Toc99348430"/>
+      <w:bookmarkStart w:id="46" w:name="_Toc100519963"/>
       <w:r>
         <w:lastRenderedPageBreak/>
         <w:t>Gérer mes projets</w:t>
       </w:r>
-      <w:bookmarkEnd w:id="37"/>
+      <w:bookmarkEnd w:id="46"/>
     </w:p>
     <w:p>
       <w:pPr>
@@ -4569,13 +4546,13 @@
                     <pic:cNvPicPr/>
                   </pic:nvPicPr>
                   <pic:blipFill>
-                    <a:blip r:embed="rId14" cstate="print">
+                    <a:blip r:embed="rId15" cstate="print">
                       <a:extLst>
                         <a:ext uri="{28A0092B-C50C-407E-A947-70E740481C1C}">
                           <a14:useLocalDpi xmlns:a14="http://schemas.microsoft.com/office/drawing/2010/main" val="0"/>
                         </a:ext>
                         <a:ext uri="{96DAC541-7B7A-43D3-8B79-37D633B846F1}">
-                          <asvg:svgBlip xmlns:asvg="http://schemas.microsoft.com/office/drawing/2016/SVG/main" r:embed="rId15"/>
+                          <asvg:svgBlip xmlns:asvg="http://schemas.microsoft.com/office/drawing/2016/SVG/main" r:embed="rId16"/>
                         </a:ext>
                       </a:extLst>
                     </a:blip>
@@ -4632,7 +4609,7 @@
                     <pic:cNvPicPr/>
                   </pic:nvPicPr>
                   <pic:blipFill rotWithShape="1">
-                    <a:blip r:embed="rId16">
+                    <a:blip r:embed="rId17">
                       <a:extLst>
                         <a:ext uri="{28A0092B-C50C-407E-A947-70E740481C1C}">
                           <a14:useLocalDpi xmlns:a14="http://schemas.microsoft.com/office/drawing/2010/main" val="0"/>
@@ -4721,7 +4698,7 @@
                                 <w:sz w:val="24"/>
                               </w:rPr>
                             </w:pPr>
-                            <w:bookmarkStart w:id="38" w:name="_Toc99348412"/>
+                            <w:bookmarkStart w:id="47" w:name="_Toc100519946"/>
                             <w:r>
                               <w:t xml:space="preserve">Figure </w:t>
                             </w:r>
@@ -4746,7 +4723,7 @@
                             <w:r>
                               <w:t xml:space="preserve"> - Page principale - Projet</w:t>
                             </w:r>
-                            <w:bookmarkEnd w:id="38"/>
+                            <w:bookmarkEnd w:id="47"/>
                           </w:p>
                         </w:txbxContent>
                       </wps:txbx>
@@ -4776,7 +4753,7 @@
                           <w:sz w:val="24"/>
                         </w:rPr>
                       </w:pPr>
-                      <w:bookmarkStart w:id="46" w:name="_Toc99348412"/>
+                      <w:bookmarkStart w:id="48" w:name="_Toc100519946"/>
                       <w:r>
                         <w:t xml:space="preserve">Figure </w:t>
                       </w:r>
@@ -4801,7 +4778,7 @@
                       <w:r>
                         <w:t xml:space="preserve"> - Page principale - Projet</w:t>
                       </w:r>
-                      <w:bookmarkEnd w:id="46"/>
+                      <w:bookmarkEnd w:id="48"/>
                     </w:p>
                   </w:txbxContent>
                 </v:textbox>
@@ -4826,41 +4803,259 @@
         <w:pStyle w:val="Text-st"/>
       </w:pPr>
       <w:r>
-        <w:t xml:space="preserve">Vous arrivez sur la page suivante, qui est actuellement ne contient aucun projet : </w:t>
+        <w:drawing>
+          <wp:anchor distT="0" distB="0" distL="114300" distR="114300" simplePos="0" relativeHeight="251727872" behindDoc="0" locked="0" layoutInCell="1" allowOverlap="1" wp14:anchorId="6845BD8D" wp14:editId="5C52DADE">
+            <wp:simplePos x="0" y="0"/>
+            <wp:positionH relativeFrom="margin">
+              <wp:align>center</wp:align>
+            </wp:positionH>
+            <wp:positionV relativeFrom="paragraph">
+              <wp:posOffset>397510</wp:posOffset>
+            </wp:positionV>
+            <wp:extent cx="1318260" cy="3609975"/>
+            <wp:effectExtent l="0" t="0" r="0" b="9525"/>
+            <wp:wrapSquare wrapText="bothSides"/>
+            <wp:docPr id="33" name="Image 33"/>
+            <wp:cNvGraphicFramePr>
+              <a:graphicFrameLocks xmlns:a="http://schemas.openxmlformats.org/drawingml/2006/main" noChangeAspect="1"/>
+            </wp:cNvGraphicFramePr>
+            <a:graphic xmlns:a="http://schemas.openxmlformats.org/drawingml/2006/main">
+              <a:graphicData uri="http://schemas.openxmlformats.org/drawingml/2006/picture">
+                <pic:pic xmlns:pic="http://schemas.openxmlformats.org/drawingml/2006/picture">
+                  <pic:nvPicPr>
+                    <pic:cNvPr id="1" name=""/>
+                    <pic:cNvPicPr/>
+                  </pic:nvPicPr>
+                  <pic:blipFill rotWithShape="1">
+                    <a:blip r:embed="rId19">
+                      <a:extLst>
+                        <a:ext uri="{28A0092B-C50C-407E-A947-70E740481C1C}">
+                          <a14:useLocalDpi xmlns:a14="http://schemas.microsoft.com/office/drawing/2010/main" val="0"/>
+                        </a:ext>
+                      </a:extLst>
+                    </a:blip>
+                    <a:srcRect l="1519" r="10886"/>
+                    <a:stretch/>
+                  </pic:blipFill>
+                  <pic:spPr bwMode="auto">
+                    <a:xfrm>
+                      <a:off x="0" y="0"/>
+                      <a:ext cx="1318260" cy="3609975"/>
+                    </a:xfrm>
+                    <a:prstGeom prst="rect">
+                      <a:avLst/>
+                    </a:prstGeom>
+                    <a:ln>
+                      <a:noFill/>
+                    </a:ln>
+                    <a:extLst>
+                      <a:ext uri="{53640926-AAD7-44D8-BBD7-CCE9431645EC}">
+                        <a14:shadowObscured xmlns:a14="http://schemas.microsoft.com/office/drawing/2010/main"/>
+                      </a:ext>
+                    </a:extLst>
+                  </pic:spPr>
+                </pic:pic>
+              </a:graphicData>
+            </a:graphic>
+          </wp:anchor>
+        </w:drawing>
+      </w:r>
+      <w:r>
+        <w:rPr>
+          <w:noProof/>
+        </w:rPr>
+        <mc:AlternateContent>
+          <mc:Choice Requires="wps">
+            <w:drawing>
+              <wp:anchor distT="0" distB="0" distL="114300" distR="114300" simplePos="0" relativeHeight="251729920" behindDoc="0" locked="0" layoutInCell="1" allowOverlap="1" wp14:anchorId="30E08856" wp14:editId="5869AB3B">
+                <wp:simplePos x="0" y="0"/>
+                <wp:positionH relativeFrom="column">
+                  <wp:posOffset>2326640</wp:posOffset>
+                </wp:positionH>
+                <wp:positionV relativeFrom="paragraph">
+                  <wp:posOffset>3858895</wp:posOffset>
+                </wp:positionV>
+                <wp:extent cx="1318260" cy="635"/>
+                <wp:effectExtent l="0" t="0" r="0" b="0"/>
+                <wp:wrapSquare wrapText="bothSides"/>
+                <wp:docPr id="34" name="Zone de texte 34"/>
+                <wp:cNvGraphicFramePr/>
+                <a:graphic xmlns:a="http://schemas.openxmlformats.org/drawingml/2006/main">
+                  <a:graphicData uri="http://schemas.microsoft.com/office/word/2010/wordprocessingShape">
+                    <wps:wsp>
+                      <wps:cNvSpPr txBox="1"/>
+                      <wps:spPr>
+                        <a:xfrm>
+                          <a:off x="0" y="0"/>
+                          <a:ext cx="1318260" cy="635"/>
+                        </a:xfrm>
+                        <a:prstGeom prst="rect">
+                          <a:avLst/>
+                        </a:prstGeom>
+                        <a:solidFill>
+                          <a:prstClr val="white"/>
+                        </a:solidFill>
+                        <a:ln>
+                          <a:noFill/>
+                        </a:ln>
+                      </wps:spPr>
+                      <wps:txbx>
+                        <w:txbxContent>
+                          <w:p>
+                            <w:pPr>
+                              <w:pStyle w:val="Lgende"/>
+                              <w:rPr>
+                                <w:rFonts w:ascii="Century Gothic" w:hAnsi="Century Gothic" w:cs="Aharoni"/>
+                                <w:color w:val="161616"/>
+                                <w:sz w:val="24"/>
+                                <w:shd w:val="clear" w:color="auto" w:fill="FFFFFF"/>
+                              </w:rPr>
+                            </w:pPr>
+                            <w:bookmarkStart w:id="49" w:name="_Toc100519947"/>
+                            <w:r>
+                              <w:t xml:space="preserve">Figure </w:t>
+                            </w:r>
+                            <w:r>
+                              <w:fldChar w:fldCharType="begin"/>
+                            </w:r>
+                            <w:r>
+                              <w:instrText xml:space="preserve"> SEQ Figure \* ARABIC </w:instrText>
+                            </w:r>
+                            <w:r>
+                              <w:fldChar w:fldCharType="separate"/>
+                            </w:r>
+                            <w:r>
+                              <w:rPr>
+                                <w:noProof/>
+                              </w:rPr>
+                              <w:t>9</w:t>
+                            </w:r>
+                            <w:r>
+                              <w:fldChar w:fldCharType="end"/>
+                            </w:r>
+                            <w:r>
+                              <w:t xml:space="preserve"> - Page projet</w:t>
+                            </w:r>
+                            <w:bookmarkEnd w:id="49"/>
+                          </w:p>
+                        </w:txbxContent>
+                      </wps:txbx>
+                      <wps:bodyPr rot="0" spcFirstLastPara="0" vertOverflow="overflow" horzOverflow="overflow" vert="horz" wrap="square" lIns="0" tIns="0" rIns="0" bIns="0" numCol="1" spcCol="0" rtlCol="0" fromWordArt="0" anchor="t" anchorCtr="0" forceAA="0" compatLnSpc="1">
+                        <a:prstTxWarp prst="textNoShape">
+                          <a:avLst/>
+                        </a:prstTxWarp>
+                        <a:spAutoFit/>
+                      </wps:bodyPr>
+                    </wps:wsp>
+                  </a:graphicData>
+                </a:graphic>
+              </wp:anchor>
+            </w:drawing>
+          </mc:Choice>
+          <mc:Fallback>
+            <w:pict>
+              <v:shape w14:anchorId="30E08856" id="Zone de texte 34" o:spid="_x0000_s1034" type="#_x0000_t202" style="position:absolute;left:0;text-align:left;margin-left:183.2pt;margin-top:303.85pt;width:103.8pt;height:.05pt;z-index:251729920;visibility:visible;mso-wrap-style:square;mso-wrap-distance-left:9pt;mso-wrap-distance-top:0;mso-wrap-distance-right:9pt;mso-wrap-distance-bottom:0;mso-position-horizontal:absolute;mso-position-horizontal-relative:text;mso-position-vertical:absolute;mso-position-vertical-relative:text;v-text-anchor:top" o:gfxdata="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" stroked="f">
+                <v:textbox style="mso-fit-shape-to-text:t" inset="0,0,0,0">
+                  <w:txbxContent>
+                    <w:p>
+                      <w:pPr>
+                        <w:pStyle w:val="Lgende"/>
+                        <w:rPr>
+                          <w:rFonts w:ascii="Century Gothic" w:hAnsi="Century Gothic" w:cs="Aharoni"/>
+                          <w:color w:val="161616"/>
+                          <w:sz w:val="24"/>
+                          <w:shd w:val="clear" w:color="auto" w:fill="FFFFFF"/>
+                        </w:rPr>
+                      </w:pPr>
+                      <w:bookmarkStart w:id="50" w:name="_Toc100519947"/>
+                      <w:r>
+                        <w:t xml:space="preserve">Figure </w:t>
+                      </w:r>
+                      <w:r>
+                        <w:fldChar w:fldCharType="begin"/>
+                      </w:r>
+                      <w:r>
+                        <w:instrText xml:space="preserve"> SEQ Figure \* ARABIC </w:instrText>
+                      </w:r>
+                      <w:r>
+                        <w:fldChar w:fldCharType="separate"/>
+                      </w:r>
+                      <w:r>
+                        <w:rPr>
+                          <w:noProof/>
+                        </w:rPr>
+                        <w:t>9</w:t>
+                      </w:r>
+                      <w:r>
+                        <w:fldChar w:fldCharType="end"/>
+                      </w:r>
+                      <w:r>
+                        <w:t xml:space="preserve"> - Page projet</w:t>
+                      </w:r>
+                      <w:bookmarkEnd w:id="50"/>
+                    </w:p>
+                  </w:txbxContent>
+                </v:textbox>
+                <w10:wrap type="square"/>
+              </v:shape>
+            </w:pict>
+          </mc:Fallback>
+        </mc:AlternateContent>
+      </w:r>
+      <w:r>
+        <w:t xml:space="preserve"> </w:t>
+      </w:r>
+      <w:r>
+        <w:t>Vous arrivez sur la page suivante</w:t>
+      </w:r>
+      <w:r>
+        <w:t xml:space="preserve"> qui actuellement ne contient aucun projet : </w:t>
       </w:r>
     </w:p>
     <w:p>
       <w:pPr>
         <w:jc w:val="left"/>
         <w:rPr>
-          <w:b/>
-          <w:bCs/>
-          <w:color w:val="FF0000"/>
-        </w:rPr>
-      </w:pPr>
-      <w:r>
-        <w:rPr>
-          <w:b/>
-          <w:bCs/>
-          <w:color w:val="FF0000"/>
-        </w:rPr>
-        <w:t>INSÉRE</w:t>
-      </w:r>
-      <w:r>
-        <w:rPr>
-          <w:b/>
-          <w:bCs/>
-          <w:color w:val="FF0000"/>
-        </w:rPr>
-        <w:t>R</w:t>
-      </w:r>
-      <w:r>
-        <w:rPr>
-          <w:b/>
-          <w:bCs/>
-          <w:color w:val="FF0000"/>
-        </w:rPr>
-        <w:t xml:space="preserve"> IMAGE PROJET</w:t>
+          <w:rFonts w:ascii="Century Gothic" w:hAnsi="Century Gothic" w:cs="Aharoni"/>
+          <w:color w:val="161616"/>
+          <w:shd w:val="clear" w:color="auto" w:fill="FFFFFF"/>
+        </w:rPr>
+      </w:pPr>
+      <w:r>
+        <w:br w:type="page"/>
+      </w:r>
+    </w:p>
+    <w:p>
+      <w:pPr>
+        <w:pStyle w:val="Titre2"/>
+      </w:pPr>
+      <w:bookmarkStart w:id="51" w:name="_Toc100519964"/>
+      <w:r>
+        <w:lastRenderedPageBreak/>
+        <w:t>Ajouter un nouveau projet</w:t>
+      </w:r>
+      <w:bookmarkEnd w:id="51"/>
+    </w:p>
+    <w:p>
+      <w:pPr>
+        <w:pStyle w:val="Text-st"/>
+      </w:pPr>
+      <w:r>
+        <w:t>Si vous voulez ajouter un nouveau projet, vous devez cliquer sur le bouton « Nouveau » au milieu à droite de votre écran comme sur l’image ci-dessus :</w:t>
+      </w:r>
+    </w:p>
+    <w:p>
+      <w:pPr>
+        <w:pStyle w:val="Text-st"/>
+      </w:pPr>
+      <w:r>
+        <w:t>Vous arrivez sur la page suivante</w:t>
+      </w:r>
+      <w:r>
+        <w:t xml:space="preserve"> pour ajouter un nouveau </w:t>
+      </w:r>
+      <w:r>
+        <w:t xml:space="preserve">projet : </w:t>
       </w:r>
     </w:p>
     <w:p>
@@ -4872,6 +5067,207 @@
       <w:pPr>
         <w:jc w:val="left"/>
       </w:pPr>
+      <w:r>
+        <w:rPr>
+          <w:noProof/>
+        </w:rPr>
+        <mc:AlternateContent>
+          <mc:Choice Requires="wps">
+            <w:drawing>
+              <wp:anchor distT="0" distB="0" distL="114300" distR="114300" simplePos="0" relativeHeight="251726848" behindDoc="0" locked="0" layoutInCell="1" allowOverlap="1" wp14:anchorId="7C0EDB65" wp14:editId="0825F1D8">
+                <wp:simplePos x="0" y="0"/>
+                <wp:positionH relativeFrom="column">
+                  <wp:posOffset>805815</wp:posOffset>
+                </wp:positionH>
+                <wp:positionV relativeFrom="paragraph">
+                  <wp:posOffset>2205355</wp:posOffset>
+                </wp:positionV>
+                <wp:extent cx="3995420" cy="635"/>
+                <wp:effectExtent l="0" t="0" r="0" b="0"/>
+                <wp:wrapSquare wrapText="bothSides"/>
+                <wp:docPr id="32" name="Zone de texte 32"/>
+                <wp:cNvGraphicFramePr/>
+                <a:graphic xmlns:a="http://schemas.openxmlformats.org/drawingml/2006/main">
+                  <a:graphicData uri="http://schemas.microsoft.com/office/word/2010/wordprocessingShape">
+                    <wps:wsp>
+                      <wps:cNvSpPr txBox="1"/>
+                      <wps:spPr>
+                        <a:xfrm>
+                          <a:off x="0" y="0"/>
+                          <a:ext cx="3995420" cy="635"/>
+                        </a:xfrm>
+                        <a:prstGeom prst="rect">
+                          <a:avLst/>
+                        </a:prstGeom>
+                        <a:solidFill>
+                          <a:prstClr val="white"/>
+                        </a:solidFill>
+                        <a:ln>
+                          <a:noFill/>
+                        </a:ln>
+                      </wps:spPr>
+                      <wps:txbx>
+                        <w:txbxContent>
+                          <w:p>
+                            <w:pPr>
+                              <w:pStyle w:val="Lgende"/>
+                              <w:jc w:val="center"/>
+                              <w:rPr>
+                                <w:noProof/>
+                                <w:sz w:val="24"/>
+                              </w:rPr>
+                            </w:pPr>
+                            <w:bookmarkStart w:id="52" w:name="_Toc100519948"/>
+                            <w:r>
+                              <w:t xml:space="preserve">Figure </w:t>
+                            </w:r>
+                            <w:r>
+                              <w:fldChar w:fldCharType="begin"/>
+                            </w:r>
+                            <w:r>
+                              <w:instrText xml:space="preserve"> SEQ Figure \* ARABIC </w:instrText>
+                            </w:r>
+                            <w:r>
+                              <w:fldChar w:fldCharType="separate"/>
+                            </w:r>
+                            <w:r>
+                              <w:rPr>
+                                <w:noProof/>
+                              </w:rPr>
+                              <w:t>10</w:t>
+                            </w:r>
+                            <w:r>
+                              <w:fldChar w:fldCharType="end"/>
+                            </w:r>
+                            <w:r>
+                              <w:t xml:space="preserve"> - Page projet - Ajouter un nouveau projet</w:t>
+                            </w:r>
+                            <w:bookmarkEnd w:id="52"/>
+                          </w:p>
+                        </w:txbxContent>
+                      </wps:txbx>
+                      <wps:bodyPr rot="0" spcFirstLastPara="0" vertOverflow="overflow" horzOverflow="overflow" vert="horz" wrap="square" lIns="0" tIns="0" rIns="0" bIns="0" numCol="1" spcCol="0" rtlCol="0" fromWordArt="0" anchor="t" anchorCtr="0" forceAA="0" compatLnSpc="1">
+                        <a:prstTxWarp prst="textNoShape">
+                          <a:avLst/>
+                        </a:prstTxWarp>
+                        <a:spAutoFit/>
+                      </wps:bodyPr>
+                    </wps:wsp>
+                  </a:graphicData>
+                </a:graphic>
+              </wp:anchor>
+            </w:drawing>
+          </mc:Choice>
+          <mc:Fallback>
+            <w:pict>
+              <v:shape w14:anchorId="7C0EDB65" id="Zone de texte 32" o:spid="_x0000_s1035" type="#_x0000_t202" style="position:absolute;margin-left:63.45pt;margin-top:173.65pt;width:314.6pt;height:.05pt;z-index:251726848;visibility:visible;mso-wrap-style:square;mso-wrap-distance-left:9pt;mso-wrap-distance-top:0;mso-wrap-distance-right:9pt;mso-wrap-distance-bottom:0;mso-position-horizontal:absolute;mso-position-horizontal-relative:text;mso-position-vertical:absolute;mso-position-vertical-relative:text;v-text-anchor:top" o:gfxdata="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" stroked="f">
+                <v:textbox style="mso-fit-shape-to-text:t" inset="0,0,0,0">
+                  <w:txbxContent>
+                    <w:p>
+                      <w:pPr>
+                        <w:pStyle w:val="Lgende"/>
+                        <w:jc w:val="center"/>
+                        <w:rPr>
+                          <w:noProof/>
+                          <w:sz w:val="24"/>
+                        </w:rPr>
+                      </w:pPr>
+                      <w:bookmarkStart w:id="53" w:name="_Toc100519948"/>
+                      <w:r>
+                        <w:t xml:space="preserve">Figure </w:t>
+                      </w:r>
+                      <w:r>
+                        <w:fldChar w:fldCharType="begin"/>
+                      </w:r>
+                      <w:r>
+                        <w:instrText xml:space="preserve"> SEQ Figure \* ARABIC </w:instrText>
+                      </w:r>
+                      <w:r>
+                        <w:fldChar w:fldCharType="separate"/>
+                      </w:r>
+                      <w:r>
+                        <w:rPr>
+                          <w:noProof/>
+                        </w:rPr>
+                        <w:t>10</w:t>
+                      </w:r>
+                      <w:r>
+                        <w:fldChar w:fldCharType="end"/>
+                      </w:r>
+                      <w:r>
+                        <w:t xml:space="preserve"> - Page projet - Ajouter un nouveau projet</w:t>
+                      </w:r>
+                      <w:bookmarkEnd w:id="53"/>
+                    </w:p>
+                  </w:txbxContent>
+                </v:textbox>
+                <w10:wrap type="square"/>
+              </v:shape>
+            </w:pict>
+          </mc:Fallback>
+        </mc:AlternateContent>
+      </w:r>
+      <w:r>
+        <w:rPr>
+          <w:noProof/>
+        </w:rPr>
+        <w:drawing>
+          <wp:anchor distT="0" distB="0" distL="114300" distR="114300" simplePos="0" relativeHeight="251720704" behindDoc="0" locked="0" layoutInCell="1" allowOverlap="1" wp14:anchorId="59D0B7F0" wp14:editId="5AF5DEB1">
+            <wp:simplePos x="0" y="0"/>
+            <wp:positionH relativeFrom="page">
+              <wp:align>center</wp:align>
+            </wp:positionH>
+            <wp:positionV relativeFrom="paragraph">
+              <wp:posOffset>5715</wp:posOffset>
+            </wp:positionV>
+            <wp:extent cx="3995986" cy="2142490"/>
+            <wp:effectExtent l="0" t="0" r="5080" b="0"/>
+            <wp:wrapSquare wrapText="bothSides"/>
+            <wp:docPr id="30" name="Image 30"/>
+            <wp:cNvGraphicFramePr>
+              <a:graphicFrameLocks xmlns:a="http://schemas.openxmlformats.org/drawingml/2006/main" noChangeAspect="1"/>
+            </wp:cNvGraphicFramePr>
+            <a:graphic xmlns:a="http://schemas.openxmlformats.org/drawingml/2006/main">
+              <a:graphicData uri="http://schemas.openxmlformats.org/drawingml/2006/picture">
+                <pic:pic xmlns:pic="http://schemas.openxmlformats.org/drawingml/2006/picture">
+                  <pic:nvPicPr>
+                    <pic:cNvPr id="1" name=""/>
+                    <pic:cNvPicPr/>
+                  </pic:nvPicPr>
+                  <pic:blipFill rotWithShape="1">
+                    <a:blip r:embed="rId20">
+                      <a:extLst>
+                        <a:ext uri="{28A0092B-C50C-407E-A947-70E740481C1C}">
+                          <a14:useLocalDpi xmlns:a14="http://schemas.microsoft.com/office/drawing/2010/main" val="0"/>
+                        </a:ext>
+                      </a:extLst>
+                    </a:blip>
+                    <a:srcRect l="341" b="2193"/>
+                    <a:stretch/>
+                  </pic:blipFill>
+                  <pic:spPr bwMode="auto">
+                    <a:xfrm>
+                      <a:off x="0" y="0"/>
+                      <a:ext cx="3995986" cy="2142490"/>
+                    </a:xfrm>
+                    <a:prstGeom prst="rect">
+                      <a:avLst/>
+                    </a:prstGeom>
+                    <a:ln>
+                      <a:noFill/>
+                    </a:ln>
+                    <a:extLst>
+                      <a:ext uri="{53640926-AAD7-44D8-BBD7-CCE9431645EC}">
+                        <a14:shadowObscured xmlns:a14="http://schemas.microsoft.com/office/drawing/2010/main"/>
+                      </a:ext>
+                    </a:extLst>
+                  </pic:spPr>
+                </pic:pic>
+              </a:graphicData>
+            </a:graphic>
+          </wp:anchor>
+        </w:drawing>
+      </w:r>
     </w:p>
     <w:p>
       <w:pPr>
@@ -4897,6 +5293,173 @@
       <w:pPr>
         <w:jc w:val="left"/>
       </w:pPr>
+      <w:r>
+        <w:rPr>
+          <w:noProof/>
+          <w:lang w:val="de-CH"/>
+        </w:rPr>
+        <w:drawing>
+          <wp:anchor distT="0" distB="0" distL="114300" distR="114300" simplePos="0" relativeHeight="251724800" behindDoc="0" locked="0" layoutInCell="1" allowOverlap="1" wp14:anchorId="46F3A3D8" wp14:editId="37D605A2">
+            <wp:simplePos x="0" y="0"/>
+            <wp:positionH relativeFrom="column">
+              <wp:posOffset>4301490</wp:posOffset>
+            </wp:positionH>
+            <wp:positionV relativeFrom="paragraph">
+              <wp:posOffset>169545</wp:posOffset>
+            </wp:positionV>
+            <wp:extent cx="333375" cy="333375"/>
+            <wp:effectExtent l="0" t="0" r="0" b="9525"/>
+            <wp:wrapNone/>
+            <wp:docPr id="31" name="Graphique 31" descr="Index pointant vers la droite vu du côté du dos de la main contour"/>
+            <wp:cNvGraphicFramePr>
+              <a:graphicFrameLocks xmlns:a="http://schemas.openxmlformats.org/drawingml/2006/main" noChangeAspect="1"/>
+            </wp:cNvGraphicFramePr>
+            <a:graphic xmlns:a="http://schemas.openxmlformats.org/drawingml/2006/main">
+              <a:graphicData uri="http://schemas.openxmlformats.org/drawingml/2006/picture">
+                <pic:pic xmlns:pic="http://schemas.openxmlformats.org/drawingml/2006/picture">
+                  <pic:nvPicPr>
+                    <pic:cNvPr id="26" name="Graphique 26" descr="Index pointant vers la droite vu du côté du dos de la main contour"/>
+                    <pic:cNvPicPr/>
+                  </pic:nvPicPr>
+                  <pic:blipFill>
+                    <a:blip r:embed="rId15" cstate="print">
+                      <a:extLst>
+                        <a:ext uri="{28A0092B-C50C-407E-A947-70E740481C1C}">
+                          <a14:useLocalDpi xmlns:a14="http://schemas.microsoft.com/office/drawing/2010/main" val="0"/>
+                        </a:ext>
+                        <a:ext uri="{96DAC541-7B7A-43D3-8B79-37D633B846F1}">
+                          <asvg:svgBlip xmlns:asvg="http://schemas.microsoft.com/office/drawing/2016/SVG/main" r:embed="rId16"/>
+                        </a:ext>
+                      </a:extLst>
+                    </a:blip>
+                    <a:stretch>
+                      <a:fillRect/>
+                    </a:stretch>
+                  </pic:blipFill>
+                  <pic:spPr>
+                    <a:xfrm rot="16200000">
+                      <a:off x="0" y="0"/>
+                      <a:ext cx="333375" cy="333375"/>
+                    </a:xfrm>
+                    <a:prstGeom prst="rect">
+                      <a:avLst/>
+                    </a:prstGeom>
+                  </pic:spPr>
+                </pic:pic>
+              </a:graphicData>
+            </a:graphic>
+            <wp14:sizeRelH relativeFrom="margin">
+              <wp14:pctWidth>0</wp14:pctWidth>
+            </wp14:sizeRelH>
+            <wp14:sizeRelV relativeFrom="margin">
+              <wp14:pctHeight>0</wp14:pctHeight>
+            </wp14:sizeRelV>
+          </wp:anchor>
+        </w:drawing>
+      </w:r>
+    </w:p>
+    <w:p>
+      <w:pPr>
+        <w:jc w:val="left"/>
+      </w:pPr>
+    </w:p>
+    <w:p>
+      <w:pPr>
+        <w:jc w:val="left"/>
+      </w:pPr>
+    </w:p>
+    <w:p>
+      <w:pPr>
+        <w:pStyle w:val="Text-st"/>
+      </w:pPr>
+      <w:r>
+        <w:t xml:space="preserve">Vous avez la possibilité de revenir à la page principale si vous ne souhaitez plus ajouter un nouveau projet en fermant la fenêtre. </w:t>
+      </w:r>
+    </w:p>
+    <w:p>
+      <w:pPr>
+        <w:pStyle w:val="Text-st"/>
+      </w:pPr>
+      <w:r>
+        <w:t>Pour ajouter un nouveau projet, il vous suffit de remplir les champs demandés. Une fois que vous êtes satisfait des données entrées, vous devez cliquer sur le bouton « Sauvegarder » situé en bas à droite de l’écran, comme sur l’image ci-dessus, afin que celles-ci soient enregistrées dans le</w:t>
+      </w:r>
+      <w:r>
+        <w:t>s projets</w:t>
+      </w:r>
+      <w:r>
+        <w:t xml:space="preserve">. </w:t>
+      </w:r>
+    </w:p>
+    <w:p>
+      <w:pPr>
+        <w:pStyle w:val="Text-st"/>
+      </w:pPr>
+      <w:r>
+        <w:rPr>
+          <w:noProof/>
+        </w:rPr>
+        <w:drawing>
+          <wp:anchor distT="0" distB="0" distL="114300" distR="114300" simplePos="0" relativeHeight="251722752" behindDoc="0" locked="0" layoutInCell="1" allowOverlap="1" wp14:anchorId="2641BFCA" wp14:editId="436764C6">
+            <wp:simplePos x="0" y="0"/>
+            <wp:positionH relativeFrom="margin">
+              <wp:align>left</wp:align>
+            </wp:positionH>
+            <wp:positionV relativeFrom="paragraph">
+              <wp:posOffset>71120</wp:posOffset>
+            </wp:positionV>
+            <wp:extent cx="247650" cy="247650"/>
+            <wp:effectExtent l="0" t="0" r="0" b="0"/>
+            <wp:wrapSquare wrapText="bothSides"/>
+            <wp:docPr id="36" name="Graphique 36" descr="Avertissement avec un remplissage uni"/>
+            <wp:cNvGraphicFramePr>
+              <a:graphicFrameLocks xmlns:a="http://schemas.openxmlformats.org/drawingml/2006/main" noChangeAspect="1"/>
+            </wp:cNvGraphicFramePr>
+            <a:graphic xmlns:a="http://schemas.openxmlformats.org/drawingml/2006/main">
+              <a:graphicData uri="http://schemas.openxmlformats.org/drawingml/2006/picture">
+                <pic:pic xmlns:pic="http://schemas.openxmlformats.org/drawingml/2006/picture">
+                  <pic:nvPicPr>
+                    <pic:cNvPr id="22" name="Graphique 22" descr="Avertissement avec un remplissage uni"/>
+                    <pic:cNvPicPr/>
+                  </pic:nvPicPr>
+                  <pic:blipFill>
+                    <a:blip r:embed="rId21" cstate="print">
+                      <a:extLst>
+                        <a:ext uri="{28A0092B-C50C-407E-A947-70E740481C1C}">
+                          <a14:useLocalDpi xmlns:a14="http://schemas.microsoft.com/office/drawing/2010/main" val="0"/>
+                        </a:ext>
+                        <a:ext uri="{96DAC541-7B7A-43D3-8B79-37D633B846F1}">
+                          <asvg:svgBlip xmlns:asvg="http://schemas.microsoft.com/office/drawing/2016/SVG/main" r:embed="rId22"/>
+                        </a:ext>
+                      </a:extLst>
+                    </a:blip>
+                    <a:stretch>
+                      <a:fillRect/>
+                    </a:stretch>
+                  </pic:blipFill>
+                  <pic:spPr>
+                    <a:xfrm>
+                      <a:off x="0" y="0"/>
+                      <a:ext cx="247650" cy="247650"/>
+                    </a:xfrm>
+                    <a:prstGeom prst="rect">
+                      <a:avLst/>
+                    </a:prstGeom>
+                  </pic:spPr>
+                </pic:pic>
+              </a:graphicData>
+            </a:graphic>
+            <wp14:sizeRelH relativeFrom="margin">
+              <wp14:pctWidth>0</wp14:pctWidth>
+            </wp14:sizeRelH>
+            <wp14:sizeRelV relativeFrom="margin">
+              <wp14:pctHeight>0</wp14:pctHeight>
+            </wp14:sizeRelV>
+          </wp:anchor>
+        </w:drawing>
+      </w:r>
+      <w:r>
+        <w:t xml:space="preserve">Si vous fermez la fenêtre alors que vous êtes en train de compléter le formulaire, les données ne seront pas prises en compte. </w:t>
+      </w:r>
     </w:p>
     <w:p>
       <w:pPr>
@@ -4916,12 +5479,12 @@
       <w:pPr>
         <w:pStyle w:val="Titre2"/>
       </w:pPr>
-      <w:bookmarkStart w:id="39" w:name="_Toc99348431"/>
+      <w:bookmarkStart w:id="54" w:name="_Toc100519965"/>
       <w:r>
         <w:lastRenderedPageBreak/>
         <w:t>Chat</w:t>
       </w:r>
-      <w:bookmarkEnd w:id="39"/>
+      <w:bookmarkEnd w:id="54"/>
     </w:p>
     <w:p>
       <w:pPr>
@@ -4997,7 +5560,7 @@
                                 <w:shd w:val="clear" w:color="auto" w:fill="FFFFFF"/>
                               </w:rPr>
                             </w:pPr>
-                            <w:bookmarkStart w:id="40" w:name="_Toc99348413"/>
+                            <w:bookmarkStart w:id="55" w:name="_Toc100519949"/>
                             <w:r>
                               <w:t xml:space="preserve">Figure </w:t>
                             </w:r>
@@ -5014,7 +5577,7 @@
                               <w:rPr>
                                 <w:noProof/>
                               </w:rPr>
-                              <w:t>9</w:t>
+                              <w:t>11</w:t>
                             </w:r>
                             <w:r>
                               <w:fldChar w:fldCharType="end"/>
@@ -5022,7 +5585,7 @@
                             <w:r>
                               <w:t xml:space="preserve"> - Page principale - Chat</w:t>
                             </w:r>
-                            <w:bookmarkEnd w:id="40"/>
+                            <w:bookmarkEnd w:id="55"/>
                           </w:p>
                         </w:txbxContent>
                       </wps:txbx>
@@ -5040,7 +5603,7 @@
           </mc:Choice>
           <mc:Fallback>
             <w:pict>
-              <v:shape w14:anchorId="0EC12B09" id="Zone de texte 22" o:spid="_x0000_s1034" type="#_x0000_t202" style="position:absolute;left:0;text-align:left;margin-left:16.95pt;margin-top:107.6pt;width:407.45pt;height:.05pt;z-index:251704320;visibility:visible;mso-wrap-style:square;mso-wrap-distance-left:9pt;mso-wrap-distance-top:0;mso-wrap-distance-right:9pt;mso-wrap-distance-bottom:0;mso-position-horizontal:absolute;mso-position-horizontal-relative:text;mso-position-vertical:absolute;mso-position-vertical-relative:text;v-text-anchor:top" o:gfxdata="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" stroked="f">
+              <v:shape w14:anchorId="0EC12B09" id="Zone de texte 22" o:spid="_x0000_s1036" type="#_x0000_t202" style="position:absolute;left:0;text-align:left;margin-left:16.95pt;margin-top:107.6pt;width:407.45pt;height:.05pt;z-index:251704320;visibility:visible;mso-wrap-style:square;mso-wrap-distance-left:9pt;mso-wrap-distance-top:0;mso-wrap-distance-right:9pt;mso-wrap-distance-bottom:0;mso-position-horizontal:absolute;mso-position-horizontal-relative:text;mso-position-vertical:absolute;mso-position-vertical-relative:text;v-text-anchor:top" o:gfxdata="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" stroked="f">
                 <v:textbox style="mso-fit-shape-to-text:t" inset="0,0,0,0">
                   <w:txbxContent>
                     <w:p>
@@ -5055,7 +5618,7 @@
                           <w:shd w:val="clear" w:color="auto" w:fill="FFFFFF"/>
                         </w:rPr>
                       </w:pPr>
-                      <w:bookmarkStart w:id="49" w:name="_Toc99348413"/>
+                      <w:bookmarkStart w:id="56" w:name="_Toc100519949"/>
                       <w:r>
                         <w:t xml:space="preserve">Figure </w:t>
                       </w:r>
@@ -5072,7 +5635,7 @@
                         <w:rPr>
                           <w:noProof/>
                         </w:rPr>
-                        <w:t>9</w:t>
+                        <w:t>11</w:t>
                       </w:r>
                       <w:r>
                         <w:fldChar w:fldCharType="end"/>
@@ -5080,7 +5643,7 @@
                       <w:r>
                         <w:t xml:space="preserve"> - Page principale - Chat</w:t>
                       </w:r>
-                      <w:bookmarkEnd w:id="49"/>
+                      <w:bookmarkEnd w:id="56"/>
                     </w:p>
                   </w:txbxContent>
                 </v:textbox>
@@ -5118,7 +5681,7 @@
                     <pic:cNvPicPr/>
                   </pic:nvPicPr>
                   <pic:blipFill rotWithShape="1">
-                    <a:blip r:embed="rId16">
+                    <a:blip r:embed="rId17">
                       <a:extLst>
                         <a:ext uri="{28A0092B-C50C-407E-A947-70E740481C1C}">
                           <a14:useLocalDpi xmlns:a14="http://schemas.microsoft.com/office/drawing/2010/main" val="0"/>
@@ -5206,13 +5769,13 @@
                     <pic:cNvPicPr/>
                   </pic:nvPicPr>
                   <pic:blipFill>
-                    <a:blip r:embed="rId14" cstate="print">
+                    <a:blip r:embed="rId15" cstate="print">
                       <a:extLst>
                         <a:ext uri="{28A0092B-C50C-407E-A947-70E740481C1C}">
                           <a14:useLocalDpi xmlns:a14="http://schemas.microsoft.com/office/drawing/2010/main" val="0"/>
                         </a:ext>
                         <a:ext uri="{96DAC541-7B7A-43D3-8B79-37D633B846F1}">
-                          <asvg:svgBlip xmlns:asvg="http://schemas.microsoft.com/office/drawing/2016/SVG/main" r:embed="rId15"/>
+                          <asvg:svgBlip xmlns:asvg="http://schemas.microsoft.com/office/drawing/2016/SVG/main" r:embed="rId16"/>
                         </a:ext>
                       </a:extLst>
                     </a:blip>
@@ -5276,7 +5839,7 @@
                     <pic:cNvPicPr/>
                   </pic:nvPicPr>
                   <pic:blipFill>
-                    <a:blip r:embed="rId18">
+                    <a:blip r:embed="rId23">
                       <a:extLst>
                         <a:ext uri="{28A0092B-C50C-407E-A947-70E740481C1C}">
                           <a14:useLocalDpi xmlns:a14="http://schemas.microsoft.com/office/drawing/2010/main" val="0"/>
@@ -5357,13 +5920,13 @@
                     <pic:cNvPicPr/>
                   </pic:nvPicPr>
                   <pic:blipFill>
-                    <a:blip r:embed="rId14" cstate="print">
+                    <a:blip r:embed="rId15" cstate="print">
                       <a:extLst>
                         <a:ext uri="{28A0092B-C50C-407E-A947-70E740481C1C}">
                           <a14:useLocalDpi xmlns:a14="http://schemas.microsoft.com/office/drawing/2010/main" val="0"/>
                         </a:ext>
                         <a:ext uri="{96DAC541-7B7A-43D3-8B79-37D633B846F1}">
-                          <asvg:svgBlip xmlns:asvg="http://schemas.microsoft.com/office/drawing/2016/SVG/main" r:embed="rId15"/>
+                          <asvg:svgBlip xmlns:asvg="http://schemas.microsoft.com/office/drawing/2016/SVG/main" r:embed="rId16"/>
                         </a:ext>
                       </a:extLst>
                     </a:blip>
@@ -5441,7 +6004,7 @@
                                 <w:sz w:val="24"/>
                               </w:rPr>
                             </w:pPr>
-                            <w:bookmarkStart w:id="41" w:name="_Toc99348414"/>
+                            <w:bookmarkStart w:id="57" w:name="_Toc100519950"/>
                             <w:r>
                               <w:t xml:space="preserve">Figure </w:t>
                             </w:r>
@@ -5458,7 +6021,7 @@
                               <w:rPr>
                                 <w:noProof/>
                               </w:rPr>
-                              <w:t>10</w:t>
+                              <w:t>12</w:t>
                             </w:r>
                             <w:r>
                               <w:fldChar w:fldCharType="end"/>
@@ -5466,7 +6029,7 @@
                             <w:r>
                               <w:t xml:space="preserve"> - Page chat</w:t>
                             </w:r>
-                            <w:bookmarkEnd w:id="41"/>
+                            <w:bookmarkEnd w:id="57"/>
                           </w:p>
                         </w:txbxContent>
                       </wps:txbx>
@@ -5484,7 +6047,7 @@
           </mc:Choice>
           <mc:Fallback>
             <w:pict>
-              <v:shape w14:anchorId="6919212F" id="Zone de texte 16" o:spid="_x0000_s1035" type="#_x0000_t202" style="position:absolute;margin-left:72.45pt;margin-top:491.3pt;width:296.55pt;height:.05pt;z-index:251686912;visibility:visible;mso-wrap-style:square;mso-wrap-distance-left:9pt;mso-wrap-distance-top:0;mso-wrap-distance-right:9pt;mso-wrap-distance-bottom:0;mso-position-horizontal:absolute;mso-position-horizontal-relative:text;mso-position-vertical:absolute;mso-position-vertical-relative:text;v-text-anchor:top" o:gfxdata="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" stroked="f">
+              <v:shape w14:anchorId="6919212F" id="Zone de texte 16" o:spid="_x0000_s1037" type="#_x0000_t202" style="position:absolute;margin-left:72.45pt;margin-top:491.3pt;width:296.55pt;height:.05pt;z-index:251686912;visibility:visible;mso-wrap-style:square;mso-wrap-distance-left:9pt;mso-wrap-distance-top:0;mso-wrap-distance-right:9pt;mso-wrap-distance-bottom:0;mso-position-horizontal:absolute;mso-position-horizontal-relative:text;mso-position-vertical:absolute;mso-position-vertical-relative:text;v-text-anchor:top" o:gfxdata="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" stroked="f">
                 <v:textbox style="mso-fit-shape-to-text:t" inset="0,0,0,0">
                   <w:txbxContent>
                     <w:p>
@@ -5495,7 +6058,7 @@
                           <w:sz w:val="24"/>
                         </w:rPr>
                       </w:pPr>
-                      <w:bookmarkStart w:id="51" w:name="_Toc99348414"/>
+                      <w:bookmarkStart w:id="58" w:name="_Toc100519950"/>
                       <w:r>
                         <w:t xml:space="preserve">Figure </w:t>
                       </w:r>
@@ -5512,7 +6075,7 @@
                         <w:rPr>
                           <w:noProof/>
                         </w:rPr>
-                        <w:t>10</w:t>
+                        <w:t>12</w:t>
                       </w:r>
                       <w:r>
                         <w:fldChar w:fldCharType="end"/>
@@ -5520,7 +6083,7 @@
                       <w:r>
                         <w:t xml:space="preserve"> - Page chat</w:t>
                       </w:r>
-                      <w:bookmarkEnd w:id="51"/>
+                      <w:bookmarkEnd w:id="58"/>
                     </w:p>
                   </w:txbxContent>
                 </v:textbox>
@@ -5543,13 +6106,8 @@
       </w:pPr>
       <w:r>
         <w:lastRenderedPageBreak/>
-        <w:t xml:space="preserve">Vous pouvez communiquer avec l’ensemble des membres de </w:t>
-      </w:r>
-      <w:proofErr w:type="spellStart"/>
-      <w:r>
-        <w:t>Waview</w:t>
-      </w:r>
-      <w:proofErr w:type="spellEnd"/>
+        <w:t>Vous pouvez communiquer avec l’ensemble des membres de Waview</w:t>
+      </w:r>
       <w:r>
         <w:t>, afin de leurs poser des questions concernant les projets en cours</w:t>
       </w:r>
@@ -5584,14 +6142,14 @@
           <w:shd w:val="clear" w:color="auto" w:fill="FFFFFF"/>
         </w:rPr>
       </w:pPr>
-      <w:bookmarkStart w:id="42" w:name="_Toc99348432"/>
+      <w:bookmarkStart w:id="59" w:name="_Toc100519966"/>
       <w:r>
         <w:rPr>
           <w:shd w:val="clear" w:color="auto" w:fill="FFFFFF"/>
         </w:rPr>
         <w:t>DÉCONNEXION</w:t>
       </w:r>
-      <w:bookmarkEnd w:id="42"/>
+      <w:bookmarkEnd w:id="59"/>
     </w:p>
     <w:p>
       <w:pPr>
@@ -5626,13 +6184,13 @@
                     <pic:cNvPicPr/>
                   </pic:nvPicPr>
                   <pic:blipFill>
-                    <a:blip r:embed="rId14" cstate="print">
+                    <a:blip r:embed="rId15" cstate="print">
                       <a:extLst>
                         <a:ext uri="{28A0092B-C50C-407E-A947-70E740481C1C}">
                           <a14:useLocalDpi xmlns:a14="http://schemas.microsoft.com/office/drawing/2010/main" val="0"/>
                         </a:ext>
                         <a:ext uri="{96DAC541-7B7A-43D3-8B79-37D633B846F1}">
-                          <asvg:svgBlip xmlns:asvg="http://schemas.microsoft.com/office/drawing/2016/SVG/main" r:embed="rId15"/>
+                          <asvg:svgBlip xmlns:asvg="http://schemas.microsoft.com/office/drawing/2016/SVG/main" r:embed="rId16"/>
                         </a:ext>
                       </a:extLst>
                     </a:blip>
@@ -5689,7 +6247,7 @@
                     <pic:cNvPicPr/>
                   </pic:nvPicPr>
                   <pic:blipFill rotWithShape="1">
-                    <a:blip r:embed="rId16">
+                    <a:blip r:embed="rId17">
                       <a:extLst>
                         <a:ext uri="{28A0092B-C50C-407E-A947-70E740481C1C}">
                           <a14:useLocalDpi xmlns:a14="http://schemas.microsoft.com/office/drawing/2010/main" val="0"/>
@@ -5779,7 +6337,7 @@
                                 <w:lang w:val="de-CH"/>
                               </w:rPr>
                             </w:pPr>
-                            <w:bookmarkStart w:id="43" w:name="_Toc99348415"/>
+                            <w:bookmarkStart w:id="60" w:name="_Toc100519951"/>
                             <w:r>
                               <w:t xml:space="preserve">Figure </w:t>
                             </w:r>
@@ -5796,7 +6354,7 @@
                               <w:rPr>
                                 <w:noProof/>
                               </w:rPr>
-                              <w:t>11</w:t>
+                              <w:t>13</w:t>
                             </w:r>
                             <w:r>
                               <w:fldChar w:fldCharType="end"/>
@@ -5804,7 +6362,7 @@
                             <w:r>
                               <w:t xml:space="preserve"> - Page principale - Déconnexion</w:t>
                             </w:r>
-                            <w:bookmarkEnd w:id="43"/>
+                            <w:bookmarkEnd w:id="60"/>
                           </w:p>
                         </w:txbxContent>
                       </wps:txbx>
@@ -5822,7 +6380,7 @@
           </mc:Choice>
           <mc:Fallback>
             <w:pict>
-              <v:shape w14:anchorId="03652847" id="Zone de texte 17" o:spid="_x0000_s1036" type="#_x0000_t202" style="position:absolute;left:0;text-align:left;margin-left:24.9pt;margin-top:395.95pt;width:421.95pt;height:.05pt;z-index:251688960;visibility:visible;mso-wrap-style:square;mso-wrap-distance-left:9pt;mso-wrap-distance-top:0;mso-wrap-distance-right:9pt;mso-wrap-distance-bottom:0;mso-position-horizontal:absolute;mso-position-horizontal-relative:text;mso-position-vertical:absolute;mso-position-vertical-relative:text;v-text-anchor:top" o:gfxdata="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" stroked="f">
+              <v:shape w14:anchorId="03652847" id="Zone de texte 17" o:spid="_x0000_s1038" type="#_x0000_t202" style="position:absolute;left:0;text-align:left;margin-left:24.9pt;margin-top:395.95pt;width:421.95pt;height:.05pt;z-index:251688960;visibility:visible;mso-wrap-style:square;mso-wrap-distance-left:9pt;mso-wrap-distance-top:0;mso-wrap-distance-right:9pt;mso-wrap-distance-bottom:0;mso-position-horizontal:absolute;mso-position-horizontal-relative:text;mso-position-vertical:absolute;mso-position-vertical-relative:text;v-text-anchor:top" o:gfxdata="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" stroked="f">
                 <v:textbox style="mso-fit-shape-to-text:t" inset="0,0,0,0">
                   <w:txbxContent>
                     <w:p>
@@ -5835,7 +6393,7 @@
                           <w:lang w:val="de-CH"/>
                         </w:rPr>
                       </w:pPr>
-                      <w:bookmarkStart w:id="54" w:name="_Toc99348415"/>
+                      <w:bookmarkStart w:id="61" w:name="_Toc100519951"/>
                       <w:r>
                         <w:t xml:space="preserve">Figure </w:t>
                       </w:r>
@@ -5852,7 +6410,7 @@
                         <w:rPr>
                           <w:noProof/>
                         </w:rPr>
-                        <w:t>11</w:t>
+                        <w:t>13</w:t>
                       </w:r>
                       <w:r>
                         <w:fldChar w:fldCharType="end"/>
@@ -5860,7 +6418,7 @@
                       <w:r>
                         <w:t xml:space="preserve"> - Page principale - Déconnexion</w:t>
                       </w:r>
-                      <w:bookmarkEnd w:id="54"/>
+                      <w:bookmarkEnd w:id="61"/>
                     </w:p>
                   </w:txbxContent>
                 </v:textbox>
@@ -5901,7 +6459,7 @@
           <w:shd w:val="clear" w:color="auto" w:fill="FFFFFF"/>
         </w:rPr>
       </w:pPr>
-      <w:bookmarkStart w:id="44" w:name="_Toc99348433"/>
+      <w:bookmarkStart w:id="62" w:name="_Toc100519967"/>
       <w:r>
         <w:rPr>
           <w:shd w:val="clear" w:color="auto" w:fill="FFFFFF"/>
@@ -5909,22 +6467,892 @@
         <w:lastRenderedPageBreak/>
         <w:t>Liste des figures</w:t>
       </w:r>
-      <w:bookmarkEnd w:id="44"/>
-    </w:p>
-    <w:p>
-      <w:pPr>
-        <w:pStyle w:val="Tabledesillustrations"/>
-        <w:tabs>
-          <w:tab w:val="right" w:leader="dot" w:pos="9395"/>
-        </w:tabs>
-        <w:rPr>
-          <w:rFonts w:asciiTheme="minorHAnsi" w:eastAsiaTheme="minorEastAsia" w:hAnsiTheme="minorHAnsi"/>
-          <w:noProof/>
-          <w:sz w:val="22"/>
-          <w:lang w:val="en-US"/>
-        </w:rPr>
-      </w:pPr>
-      <w:r>
+      <w:bookmarkEnd w:id="62"/>
+    </w:p>
+    <w:p>
+      <w:pPr>
+        <w:pStyle w:val="TM2"/>
+        <w:rPr>
+          <w:rStyle w:val="Lienhypertexte"/>
+        </w:rPr>
+      </w:pPr>
+      <w:r>
+        <w:rPr>
+          <w:rFonts w:eastAsiaTheme="majorEastAsia" w:cstheme="majorBidi"/>
+          <w:caps/>
+          <w:color w:val="2F5496" w:themeColor="accent1" w:themeShade="BF"/>
+          <w:spacing w:val="10"/>
+          <w:sz w:val="44"/>
+          <w:szCs w:val="32"/>
+          <w:shd w:val="clear" w:color="auto" w:fill="FFFFFF"/>
+        </w:rPr>
+        <w:fldChar w:fldCharType="begin"/>
+      </w:r>
+      <w:r>
+        <w:rPr>
+          <w:rFonts w:eastAsiaTheme="majorEastAsia" w:cstheme="majorBidi"/>
+          <w:caps/>
+          <w:color w:val="2F5496" w:themeColor="accent1" w:themeShade="BF"/>
+          <w:spacing w:val="10"/>
+          <w:sz w:val="44"/>
+          <w:szCs w:val="32"/>
+          <w:shd w:val="clear" w:color="auto" w:fill="FFFFFF"/>
+        </w:rPr>
+        <w:instrText xml:space="preserve"> TOC \h \z \c "Figure" </w:instrText>
+      </w:r>
+      <w:r>
+        <w:rPr>
+          <w:rFonts w:eastAsiaTheme="majorEastAsia" w:cstheme="majorBidi"/>
+          <w:caps/>
+          <w:color w:val="2F5496" w:themeColor="accent1" w:themeShade="BF"/>
+          <w:spacing w:val="10"/>
+          <w:sz w:val="44"/>
+          <w:szCs w:val="32"/>
+          <w:shd w:val="clear" w:color="auto" w:fill="FFFFFF"/>
+        </w:rPr>
+        <w:fldChar w:fldCharType="separate"/>
+      </w:r>
+      <w:hyperlink r:id="rId24" w:anchor="_Toc100519939" w:history="1">
+        <w:r>
+          <w:rPr>
+            <w:rStyle w:val="Lienhypertexte"/>
+            <w:noProof/>
+          </w:rPr>
+          <w:t>Figure 1 - Page Login</w:t>
+        </w:r>
+        <w:r>
+          <w:rPr>
+            <w:rStyle w:val="Lienhypertexte"/>
+            <w:webHidden/>
+          </w:rPr>
+          <w:tab/>
+        </w:r>
+        <w:r>
+          <w:rPr>
+            <w:rStyle w:val="Lienhypertexte"/>
+            <w:webHidden/>
+          </w:rPr>
+          <w:fldChar w:fldCharType="begin"/>
+        </w:r>
+        <w:r>
+          <w:rPr>
+            <w:rStyle w:val="Lienhypertexte"/>
+            <w:webHidden/>
+          </w:rPr>
+          <w:instrText xml:space="preserve"> PAGEREF _Toc100519939 \h </w:instrText>
+        </w:r>
+        <w:r>
+          <w:rPr>
+            <w:rStyle w:val="Lienhypertexte"/>
+            <w:webHidden/>
+          </w:rPr>
+        </w:r>
+        <w:r>
+          <w:rPr>
+            <w:rStyle w:val="Lienhypertexte"/>
+            <w:webHidden/>
+          </w:rPr>
+          <w:fldChar w:fldCharType="separate"/>
+        </w:r>
+        <w:r>
+          <w:rPr>
+            <w:rStyle w:val="Lienhypertexte"/>
+            <w:webHidden/>
+          </w:rPr>
+          <w:t>4</w:t>
+        </w:r>
+        <w:r>
+          <w:rPr>
+            <w:rStyle w:val="Lienhypertexte"/>
+            <w:webHidden/>
+          </w:rPr>
+          <w:fldChar w:fldCharType="end"/>
+        </w:r>
+      </w:hyperlink>
+    </w:p>
+    <w:p>
+      <w:pPr>
+        <w:pStyle w:val="TM2"/>
+        <w:rPr>
+          <w:rStyle w:val="Lienhypertexte"/>
+        </w:rPr>
+      </w:pPr>
+      <w:hyperlink r:id="rId25" w:anchor="_Toc100519940" w:history="1">
+        <w:r>
+          <w:rPr>
+            <w:rStyle w:val="Lienhypertexte"/>
+            <w:noProof/>
+          </w:rPr>
+          <w:t>Figure 2 - Login en tant que client</w:t>
+        </w:r>
+        <w:r>
+          <w:rPr>
+            <w:rStyle w:val="Lienhypertexte"/>
+            <w:webHidden/>
+          </w:rPr>
+          <w:tab/>
+        </w:r>
+        <w:r>
+          <w:rPr>
+            <w:rStyle w:val="Lienhypertexte"/>
+            <w:webHidden/>
+          </w:rPr>
+          <w:fldChar w:fldCharType="begin"/>
+        </w:r>
+        <w:r>
+          <w:rPr>
+            <w:rStyle w:val="Lienhypertexte"/>
+            <w:webHidden/>
+          </w:rPr>
+          <w:instrText xml:space="preserve"> PAGEREF _Toc100519940 \h </w:instrText>
+        </w:r>
+        <w:r>
+          <w:rPr>
+            <w:rStyle w:val="Lienhypertexte"/>
+            <w:webHidden/>
+          </w:rPr>
+        </w:r>
+        <w:r>
+          <w:rPr>
+            <w:rStyle w:val="Lienhypertexte"/>
+            <w:webHidden/>
+          </w:rPr>
+          <w:fldChar w:fldCharType="separate"/>
+        </w:r>
+        <w:r>
+          <w:rPr>
+            <w:rStyle w:val="Lienhypertexte"/>
+            <w:webHidden/>
+          </w:rPr>
+          <w:t>5</w:t>
+        </w:r>
+        <w:r>
+          <w:rPr>
+            <w:rStyle w:val="Lienhypertexte"/>
+            <w:webHidden/>
+          </w:rPr>
+          <w:fldChar w:fldCharType="end"/>
+        </w:r>
+      </w:hyperlink>
+    </w:p>
+    <w:p>
+      <w:pPr>
+        <w:pStyle w:val="TM2"/>
+        <w:rPr>
+          <w:rStyle w:val="Lienhypertexte"/>
+        </w:rPr>
+      </w:pPr>
+      <w:hyperlink r:id="rId26" w:anchor="_Toc100519941" w:history="1">
+        <w:r>
+          <w:rPr>
+            <w:rStyle w:val="Lienhypertexte"/>
+            <w:noProof/>
+          </w:rPr>
+          <w:t>Figure 3 - Formulaire du mot de passe oublié</w:t>
+        </w:r>
+        <w:r>
+          <w:rPr>
+            <w:rStyle w:val="Lienhypertexte"/>
+            <w:webHidden/>
+          </w:rPr>
+          <w:tab/>
+        </w:r>
+        <w:r>
+          <w:rPr>
+            <w:rStyle w:val="Lienhypertexte"/>
+            <w:webHidden/>
+          </w:rPr>
+          <w:fldChar w:fldCharType="begin"/>
+        </w:r>
+        <w:r>
+          <w:rPr>
+            <w:rStyle w:val="Lienhypertexte"/>
+            <w:webHidden/>
+          </w:rPr>
+          <w:instrText xml:space="preserve"> PAGEREF _Toc100519941 \h </w:instrText>
+        </w:r>
+        <w:r>
+          <w:rPr>
+            <w:rStyle w:val="Lienhypertexte"/>
+            <w:webHidden/>
+          </w:rPr>
+        </w:r>
+        <w:r>
+          <w:rPr>
+            <w:rStyle w:val="Lienhypertexte"/>
+            <w:webHidden/>
+          </w:rPr>
+          <w:fldChar w:fldCharType="separate"/>
+        </w:r>
+        <w:r>
+          <w:rPr>
+            <w:rStyle w:val="Lienhypertexte"/>
+            <w:webHidden/>
+          </w:rPr>
+          <w:t>6</w:t>
+        </w:r>
+        <w:r>
+          <w:rPr>
+            <w:rStyle w:val="Lienhypertexte"/>
+            <w:webHidden/>
+          </w:rPr>
+          <w:fldChar w:fldCharType="end"/>
+        </w:r>
+      </w:hyperlink>
+    </w:p>
+    <w:p>
+      <w:pPr>
+        <w:pStyle w:val="TM2"/>
+        <w:rPr>
+          <w:rStyle w:val="Lienhypertexte"/>
+        </w:rPr>
+      </w:pPr>
+      <w:hyperlink r:id="rId27" w:anchor="_Toc100519942" w:history="1">
+        <w:r>
+          <w:rPr>
+            <w:rStyle w:val="Lienhypertexte"/>
+            <w:noProof/>
+          </w:rPr>
+          <w:t>Figure 4 - Page principale</w:t>
+        </w:r>
+        <w:r>
+          <w:rPr>
+            <w:rStyle w:val="Lienhypertexte"/>
+            <w:webHidden/>
+          </w:rPr>
+          <w:tab/>
+        </w:r>
+        <w:r>
+          <w:rPr>
+            <w:rStyle w:val="Lienhypertexte"/>
+            <w:webHidden/>
+          </w:rPr>
+          <w:fldChar w:fldCharType="begin"/>
+        </w:r>
+        <w:r>
+          <w:rPr>
+            <w:rStyle w:val="Lienhypertexte"/>
+            <w:webHidden/>
+          </w:rPr>
+          <w:instrText xml:space="preserve"> PAGEREF _Toc100519942 \h </w:instrText>
+        </w:r>
+        <w:r>
+          <w:rPr>
+            <w:rStyle w:val="Lienhypertexte"/>
+            <w:webHidden/>
+          </w:rPr>
+        </w:r>
+        <w:r>
+          <w:rPr>
+            <w:rStyle w:val="Lienhypertexte"/>
+            <w:webHidden/>
+          </w:rPr>
+          <w:fldChar w:fldCharType="separate"/>
+        </w:r>
+        <w:r>
+          <w:rPr>
+            <w:rStyle w:val="Lienhypertexte"/>
+            <w:webHidden/>
+          </w:rPr>
+          <w:t>7</w:t>
+        </w:r>
+        <w:r>
+          <w:rPr>
+            <w:rStyle w:val="Lienhypertexte"/>
+            <w:webHidden/>
+          </w:rPr>
+          <w:fldChar w:fldCharType="end"/>
+        </w:r>
+      </w:hyperlink>
+    </w:p>
+    <w:p>
+      <w:pPr>
+        <w:pStyle w:val="TM2"/>
+        <w:rPr>
+          <w:rStyle w:val="Lienhypertexte"/>
+        </w:rPr>
+      </w:pPr>
+      <w:hyperlink r:id="rId28" w:anchor="_Toc100519943" w:history="1">
+        <w:r>
+          <w:rPr>
+            <w:rStyle w:val="Lienhypertexte"/>
+            <w:noProof/>
+          </w:rPr>
+          <w:t>Figure 5 - Page principale - Modifier le mot de passe</w:t>
+        </w:r>
+        <w:r>
+          <w:rPr>
+            <w:rStyle w:val="Lienhypertexte"/>
+            <w:webHidden/>
+          </w:rPr>
+          <w:tab/>
+        </w:r>
+        <w:r>
+          <w:rPr>
+            <w:rStyle w:val="Lienhypertexte"/>
+            <w:webHidden/>
+          </w:rPr>
+          <w:fldChar w:fldCharType="begin"/>
+        </w:r>
+        <w:r>
+          <w:rPr>
+            <w:rStyle w:val="Lienhypertexte"/>
+            <w:webHidden/>
+          </w:rPr>
+          <w:instrText xml:space="preserve"> PAGEREF _Toc100519943 \h </w:instrText>
+        </w:r>
+        <w:r>
+          <w:rPr>
+            <w:rStyle w:val="Lienhypertexte"/>
+            <w:webHidden/>
+          </w:rPr>
+        </w:r>
+        <w:r>
+          <w:rPr>
+            <w:rStyle w:val="Lienhypertexte"/>
+            <w:webHidden/>
+          </w:rPr>
+          <w:fldChar w:fldCharType="separate"/>
+        </w:r>
+        <w:r>
+          <w:rPr>
+            <w:rStyle w:val="Lienhypertexte"/>
+            <w:webHidden/>
+          </w:rPr>
+          <w:t>8</w:t>
+        </w:r>
+        <w:r>
+          <w:rPr>
+            <w:rStyle w:val="Lienhypertexte"/>
+            <w:webHidden/>
+          </w:rPr>
+          <w:fldChar w:fldCharType="end"/>
+        </w:r>
+      </w:hyperlink>
+    </w:p>
+    <w:p>
+      <w:pPr>
+        <w:pStyle w:val="TM2"/>
+        <w:rPr>
+          <w:rStyle w:val="Lienhypertexte"/>
+        </w:rPr>
+      </w:pPr>
+      <w:hyperlink r:id="rId29" w:anchor="_Toc100519944" w:history="1">
+        <w:r>
+          <w:rPr>
+            <w:rStyle w:val="Lienhypertexte"/>
+            <w:noProof/>
+          </w:rPr>
+          <w:t>Figure 6 - Page paramètres</w:t>
+        </w:r>
+        <w:r>
+          <w:rPr>
+            <w:rStyle w:val="Lienhypertexte"/>
+            <w:webHidden/>
+          </w:rPr>
+          <w:tab/>
+        </w:r>
+        <w:r>
+          <w:rPr>
+            <w:rStyle w:val="Lienhypertexte"/>
+            <w:webHidden/>
+          </w:rPr>
+          <w:fldChar w:fldCharType="begin"/>
+        </w:r>
+        <w:r>
+          <w:rPr>
+            <w:rStyle w:val="Lienhypertexte"/>
+            <w:webHidden/>
+          </w:rPr>
+          <w:instrText xml:space="preserve"> PAGEREF _Toc100519944 \h </w:instrText>
+        </w:r>
+        <w:r>
+          <w:rPr>
+            <w:rStyle w:val="Lienhypertexte"/>
+            <w:webHidden/>
+          </w:rPr>
+        </w:r>
+        <w:r>
+          <w:rPr>
+            <w:rStyle w:val="Lienhypertexte"/>
+            <w:webHidden/>
+          </w:rPr>
+          <w:fldChar w:fldCharType="separate"/>
+        </w:r>
+        <w:r>
+          <w:rPr>
+            <w:rStyle w:val="Lienhypertexte"/>
+            <w:webHidden/>
+          </w:rPr>
+          <w:t>8</w:t>
+        </w:r>
+        <w:r>
+          <w:rPr>
+            <w:rStyle w:val="Lienhypertexte"/>
+            <w:webHidden/>
+          </w:rPr>
+          <w:fldChar w:fldCharType="end"/>
+        </w:r>
+      </w:hyperlink>
+    </w:p>
+    <w:p>
+      <w:pPr>
+        <w:pStyle w:val="TM2"/>
+        <w:rPr>
+          <w:rStyle w:val="Lienhypertexte"/>
+        </w:rPr>
+      </w:pPr>
+      <w:hyperlink r:id="rId30" w:anchor="_Toc100519945" w:history="1">
+        <w:r>
+          <w:rPr>
+            <w:rStyle w:val="Lienhypertexte"/>
+            <w:noProof/>
+          </w:rPr>
+          <w:t>Figure 7 - Page principale - changer couleur de fond</w:t>
+        </w:r>
+        <w:r>
+          <w:rPr>
+            <w:rStyle w:val="Lienhypertexte"/>
+            <w:webHidden/>
+          </w:rPr>
+          <w:tab/>
+        </w:r>
+        <w:r>
+          <w:rPr>
+            <w:rStyle w:val="Lienhypertexte"/>
+            <w:webHidden/>
+          </w:rPr>
+          <w:fldChar w:fldCharType="begin"/>
+        </w:r>
+        <w:r>
+          <w:rPr>
+            <w:rStyle w:val="Lienhypertexte"/>
+            <w:webHidden/>
+          </w:rPr>
+          <w:instrText xml:space="preserve"> PAGEREF _Toc100519945 \h </w:instrText>
+        </w:r>
+        <w:r>
+          <w:rPr>
+            <w:rStyle w:val="Lienhypertexte"/>
+            <w:webHidden/>
+          </w:rPr>
+        </w:r>
+        <w:r>
+          <w:rPr>
+            <w:rStyle w:val="Lienhypertexte"/>
+            <w:webHidden/>
+          </w:rPr>
+          <w:fldChar w:fldCharType="separate"/>
+        </w:r>
+        <w:r>
+          <w:rPr>
+            <w:rStyle w:val="Lienhypertexte"/>
+            <w:webHidden/>
+          </w:rPr>
+          <w:t>9</w:t>
+        </w:r>
+        <w:r>
+          <w:rPr>
+            <w:rStyle w:val="Lienhypertexte"/>
+            <w:webHidden/>
+          </w:rPr>
+          <w:fldChar w:fldCharType="end"/>
+        </w:r>
+      </w:hyperlink>
+    </w:p>
+    <w:p>
+      <w:pPr>
+        <w:pStyle w:val="TM2"/>
+        <w:rPr>
+          <w:rStyle w:val="Lienhypertexte"/>
+        </w:rPr>
+      </w:pPr>
+      <w:hyperlink r:id="rId31" w:anchor="_Toc100519946" w:history="1">
+        <w:r>
+          <w:rPr>
+            <w:rStyle w:val="Lienhypertexte"/>
+            <w:noProof/>
+          </w:rPr>
+          <w:t>Figure 8 - Page principale - Projet</w:t>
+        </w:r>
+        <w:r>
+          <w:rPr>
+            <w:rStyle w:val="Lienhypertexte"/>
+            <w:webHidden/>
+          </w:rPr>
+          <w:tab/>
+        </w:r>
+        <w:r>
+          <w:rPr>
+            <w:rStyle w:val="Lienhypertexte"/>
+            <w:webHidden/>
+          </w:rPr>
+          <w:fldChar w:fldCharType="begin"/>
+        </w:r>
+        <w:r>
+          <w:rPr>
+            <w:rStyle w:val="Lienhypertexte"/>
+            <w:webHidden/>
+          </w:rPr>
+          <w:instrText xml:space="preserve"> PAGEREF _Toc100519946 \h </w:instrText>
+        </w:r>
+        <w:r>
+          <w:rPr>
+            <w:rStyle w:val="Lienhypertexte"/>
+            <w:webHidden/>
+          </w:rPr>
+        </w:r>
+        <w:r>
+          <w:rPr>
+            <w:rStyle w:val="Lienhypertexte"/>
+            <w:webHidden/>
+          </w:rPr>
+          <w:fldChar w:fldCharType="separate"/>
+        </w:r>
+        <w:r>
+          <w:rPr>
+            <w:rStyle w:val="Lienhypertexte"/>
+            <w:webHidden/>
+          </w:rPr>
+          <w:t>10</w:t>
+        </w:r>
+        <w:r>
+          <w:rPr>
+            <w:rStyle w:val="Lienhypertexte"/>
+            <w:webHidden/>
+          </w:rPr>
+          <w:fldChar w:fldCharType="end"/>
+        </w:r>
+      </w:hyperlink>
+    </w:p>
+    <w:p>
+      <w:pPr>
+        <w:pStyle w:val="TM2"/>
+        <w:rPr>
+          <w:rStyle w:val="Lienhypertexte"/>
+        </w:rPr>
+      </w:pPr>
+      <w:hyperlink r:id="rId32" w:anchor="_Toc100519947" w:history="1">
+        <w:r>
+          <w:rPr>
+            <w:rStyle w:val="Lienhypertexte"/>
+            <w:noProof/>
+          </w:rPr>
+          <w:t>Figure 9 - Page projet</w:t>
+        </w:r>
+        <w:r>
+          <w:rPr>
+            <w:rStyle w:val="Lienhypertexte"/>
+            <w:webHidden/>
+          </w:rPr>
+          <w:tab/>
+        </w:r>
+        <w:r>
+          <w:rPr>
+            <w:rStyle w:val="Lienhypertexte"/>
+            <w:webHidden/>
+          </w:rPr>
+          <w:fldChar w:fldCharType="begin"/>
+        </w:r>
+        <w:r>
+          <w:rPr>
+            <w:rStyle w:val="Lienhypertexte"/>
+            <w:webHidden/>
+          </w:rPr>
+          <w:instrText xml:space="preserve"> PAGEREF _Toc100519947 \h </w:instrText>
+        </w:r>
+        <w:r>
+          <w:rPr>
+            <w:rStyle w:val="Lienhypertexte"/>
+            <w:webHidden/>
+          </w:rPr>
+        </w:r>
+        <w:r>
+          <w:rPr>
+            <w:rStyle w:val="Lienhypertexte"/>
+            <w:webHidden/>
+          </w:rPr>
+          <w:fldChar w:fldCharType="separate"/>
+        </w:r>
+        <w:r>
+          <w:rPr>
+            <w:rStyle w:val="Lienhypertexte"/>
+            <w:webHidden/>
+          </w:rPr>
+          <w:t>10</w:t>
+        </w:r>
+        <w:r>
+          <w:rPr>
+            <w:rStyle w:val="Lienhypertexte"/>
+            <w:webHidden/>
+          </w:rPr>
+          <w:fldChar w:fldCharType="end"/>
+        </w:r>
+      </w:hyperlink>
+    </w:p>
+    <w:p>
+      <w:pPr>
+        <w:pStyle w:val="TM2"/>
+        <w:rPr>
+          <w:rStyle w:val="Lienhypertexte"/>
+        </w:rPr>
+      </w:pPr>
+      <w:hyperlink r:id="rId33" w:anchor="_Toc100519948" w:history="1">
+        <w:r>
+          <w:rPr>
+            <w:rStyle w:val="Lienhypertexte"/>
+            <w:noProof/>
+          </w:rPr>
+          <w:t>Figure 10 - Page projet - Ajouter un nouveau projet</w:t>
+        </w:r>
+        <w:r>
+          <w:rPr>
+            <w:rStyle w:val="Lienhypertexte"/>
+            <w:webHidden/>
+          </w:rPr>
+          <w:tab/>
+        </w:r>
+        <w:r>
+          <w:rPr>
+            <w:rStyle w:val="Lienhypertexte"/>
+            <w:webHidden/>
+          </w:rPr>
+          <w:fldChar w:fldCharType="begin"/>
+        </w:r>
+        <w:r>
+          <w:rPr>
+            <w:rStyle w:val="Lienhypertexte"/>
+            <w:webHidden/>
+          </w:rPr>
+          <w:instrText xml:space="preserve"> PAGEREF _Toc100519948 \h </w:instrText>
+        </w:r>
+        <w:r>
+          <w:rPr>
+            <w:rStyle w:val="Lienhypertexte"/>
+            <w:webHidden/>
+          </w:rPr>
+        </w:r>
+        <w:r>
+          <w:rPr>
+            <w:rStyle w:val="Lienhypertexte"/>
+            <w:webHidden/>
+          </w:rPr>
+          <w:fldChar w:fldCharType="separate"/>
+        </w:r>
+        <w:r>
+          <w:rPr>
+            <w:rStyle w:val="Lienhypertexte"/>
+            <w:webHidden/>
+          </w:rPr>
+          <w:t>11</w:t>
+        </w:r>
+        <w:r>
+          <w:rPr>
+            <w:rStyle w:val="Lienhypertexte"/>
+            <w:webHidden/>
+          </w:rPr>
+          <w:fldChar w:fldCharType="end"/>
+        </w:r>
+      </w:hyperlink>
+    </w:p>
+    <w:p>
+      <w:pPr>
+        <w:pStyle w:val="TM2"/>
+        <w:rPr>
+          <w:rStyle w:val="Lienhypertexte"/>
+        </w:rPr>
+      </w:pPr>
+      <w:hyperlink r:id="rId34" w:anchor="_Toc100519949" w:history="1">
+        <w:r>
+          <w:rPr>
+            <w:rStyle w:val="Lienhypertexte"/>
+            <w:noProof/>
+          </w:rPr>
+          <w:t>Figure 11 - Page principale - Chat</w:t>
+        </w:r>
+        <w:r>
+          <w:rPr>
+            <w:rStyle w:val="Lienhypertexte"/>
+            <w:webHidden/>
+          </w:rPr>
+          <w:tab/>
+        </w:r>
+        <w:r>
+          <w:rPr>
+            <w:rStyle w:val="Lienhypertexte"/>
+            <w:webHidden/>
+          </w:rPr>
+          <w:fldChar w:fldCharType="begin"/>
+        </w:r>
+        <w:r>
+          <w:rPr>
+            <w:rStyle w:val="Lienhypertexte"/>
+            <w:webHidden/>
+          </w:rPr>
+          <w:instrText xml:space="preserve"> PAGEREF _Toc100519949 \h </w:instrText>
+        </w:r>
+        <w:r>
+          <w:rPr>
+            <w:rStyle w:val="Lienhypertexte"/>
+            <w:webHidden/>
+          </w:rPr>
+        </w:r>
+        <w:r>
+          <w:rPr>
+            <w:rStyle w:val="Lienhypertexte"/>
+            <w:webHidden/>
+          </w:rPr>
+          <w:fldChar w:fldCharType="separate"/>
+        </w:r>
+        <w:r>
+          <w:rPr>
+            <w:rStyle w:val="Lienhypertexte"/>
+            <w:webHidden/>
+          </w:rPr>
+          <w:t>12</w:t>
+        </w:r>
+        <w:r>
+          <w:rPr>
+            <w:rStyle w:val="Lienhypertexte"/>
+            <w:webHidden/>
+          </w:rPr>
+          <w:fldChar w:fldCharType="end"/>
+        </w:r>
+      </w:hyperlink>
+    </w:p>
+    <w:p>
+      <w:pPr>
+        <w:pStyle w:val="TM2"/>
+        <w:rPr>
+          <w:rStyle w:val="Lienhypertexte"/>
+        </w:rPr>
+      </w:pPr>
+      <w:hyperlink r:id="rId35" w:anchor="_Toc100519950" w:history="1">
+        <w:r>
+          <w:rPr>
+            <w:rStyle w:val="Lienhypertexte"/>
+            <w:noProof/>
+          </w:rPr>
+          <w:t>Figure 12 - Page chat</w:t>
+        </w:r>
+        <w:r>
+          <w:rPr>
+            <w:rStyle w:val="Lienhypertexte"/>
+            <w:webHidden/>
+          </w:rPr>
+          <w:tab/>
+        </w:r>
+        <w:r>
+          <w:rPr>
+            <w:rStyle w:val="Lienhypertexte"/>
+            <w:webHidden/>
+          </w:rPr>
+          <w:fldChar w:fldCharType="begin"/>
+        </w:r>
+        <w:r>
+          <w:rPr>
+            <w:rStyle w:val="Lienhypertexte"/>
+            <w:webHidden/>
+          </w:rPr>
+          <w:instrText xml:space="preserve"> PAGEREF _Toc100519950 \h </w:instrText>
+        </w:r>
+        <w:r>
+          <w:rPr>
+            <w:rStyle w:val="Lienhypertexte"/>
+            <w:webHidden/>
+          </w:rPr>
+        </w:r>
+        <w:r>
+          <w:rPr>
+            <w:rStyle w:val="Lienhypertexte"/>
+            <w:webHidden/>
+          </w:rPr>
+          <w:fldChar w:fldCharType="separate"/>
+        </w:r>
+        <w:r>
+          <w:rPr>
+            <w:rStyle w:val="Lienhypertexte"/>
+            <w:webHidden/>
+          </w:rPr>
+          <w:t>12</w:t>
+        </w:r>
+        <w:r>
+          <w:rPr>
+            <w:rStyle w:val="Lienhypertexte"/>
+            <w:webHidden/>
+          </w:rPr>
+          <w:fldChar w:fldCharType="end"/>
+        </w:r>
+      </w:hyperlink>
+    </w:p>
+    <w:p>
+      <w:pPr>
+        <w:pStyle w:val="TM2"/>
+        <w:rPr>
+          <w:rStyle w:val="Lienhypertexte"/>
+        </w:rPr>
+      </w:pPr>
+      <w:hyperlink r:id="rId36" w:anchor="_Toc100519951" w:history="1">
+        <w:r>
+          <w:rPr>
+            <w:rStyle w:val="Lienhypertexte"/>
+            <w:noProof/>
+          </w:rPr>
+          <w:t>Figure 13 - Page principale - Déconnexion</w:t>
+        </w:r>
+        <w:r>
+          <w:rPr>
+            <w:rStyle w:val="Lienhypertexte"/>
+            <w:webHidden/>
+          </w:rPr>
+          <w:tab/>
+        </w:r>
+        <w:r>
+          <w:rPr>
+            <w:rStyle w:val="Lienhypertexte"/>
+            <w:webHidden/>
+          </w:rPr>
+          <w:fldChar w:fldCharType="begin"/>
+        </w:r>
+        <w:r>
+          <w:rPr>
+            <w:rStyle w:val="Lienhypertexte"/>
+            <w:webHidden/>
+          </w:rPr>
+          <w:instrText xml:space="preserve"> PAGEREF _Toc100519951 \h </w:instrText>
+        </w:r>
+        <w:r>
+          <w:rPr>
+            <w:rStyle w:val="Lienhypertexte"/>
+            <w:webHidden/>
+          </w:rPr>
+        </w:r>
+        <w:r>
+          <w:rPr>
+            <w:rStyle w:val="Lienhypertexte"/>
+            <w:webHidden/>
+          </w:rPr>
+          <w:fldChar w:fldCharType="separate"/>
+        </w:r>
+        <w:r>
+          <w:rPr>
+            <w:rStyle w:val="Lienhypertexte"/>
+            <w:webHidden/>
+          </w:rPr>
+          <w:t>13</w:t>
+        </w:r>
+        <w:r>
+          <w:rPr>
+            <w:rStyle w:val="Lienhypertexte"/>
+            <w:webHidden/>
+          </w:rPr>
+          <w:fldChar w:fldCharType="end"/>
+        </w:r>
+      </w:hyperlink>
+    </w:p>
+    <w:p>
+      <w:pPr>
+        <w:jc w:val="left"/>
         <w:rPr>
           <w:rFonts w:ascii="Century Gothic" w:eastAsiaTheme="majorEastAsia" w:hAnsi="Century Gothic" w:cstheme="majorBidi"/>
           <w:caps/>
@@ -5934,8 +7362,7 @@
           <w:szCs w:val="32"/>
           <w:shd w:val="clear" w:color="auto" w:fill="FFFFFF"/>
         </w:rPr>
-        <w:fldChar w:fldCharType="begin"/>
-      </w:r>
+      </w:pPr>
       <w:r>
         <w:rPr>
           <w:rFonts w:ascii="Century Gothic" w:eastAsiaTheme="majorEastAsia" w:hAnsi="Century Gothic" w:cstheme="majorBidi"/>
@@ -5946,817 +7373,12 @@
           <w:szCs w:val="32"/>
           <w:shd w:val="clear" w:color="auto" w:fill="FFFFFF"/>
         </w:rPr>
-        <w:instrText xml:space="preserve"> TOC \h \z \c "Figure" </w:instrText>
-      </w:r>
-      <w:r>
-        <w:rPr>
-          <w:rFonts w:ascii="Century Gothic" w:eastAsiaTheme="majorEastAsia" w:hAnsi="Century Gothic" w:cstheme="majorBidi"/>
-          <w:caps/>
-          <w:color w:val="2F5496" w:themeColor="accent1" w:themeShade="BF"/>
-          <w:spacing w:val="10"/>
-          <w:sz w:val="44"/>
-          <w:szCs w:val="32"/>
-          <w:shd w:val="clear" w:color="auto" w:fill="FFFFFF"/>
-        </w:rPr>
-        <w:fldChar w:fldCharType="separate"/>
-      </w:r>
-      <w:hyperlink r:id="rId19" w:anchor="_Toc99348405" w:history="1">
-        <w:r>
-          <w:rPr>
-            <w:rStyle w:val="Lienhypertexte"/>
-            <w:noProof/>
-          </w:rPr>
-          <w:t>Figure 1 - Page Login</w:t>
-        </w:r>
-        <w:r>
-          <w:rPr>
-            <w:noProof/>
-            <w:webHidden/>
-          </w:rPr>
-          <w:tab/>
-        </w:r>
-        <w:r>
-          <w:rPr>
-            <w:noProof/>
-            <w:webHidden/>
-          </w:rPr>
-          <w:fldChar w:fldCharType="begin"/>
-        </w:r>
-        <w:r>
-          <w:rPr>
-            <w:noProof/>
-            <w:webHidden/>
-          </w:rPr>
-          <w:instrText xml:space="preserve"> PAGEREF _Toc99348405 \h </w:instrText>
-        </w:r>
-        <w:r>
-          <w:rPr>
-            <w:noProof/>
-            <w:webHidden/>
-          </w:rPr>
-        </w:r>
-        <w:r>
-          <w:rPr>
-            <w:noProof/>
-            <w:webHidden/>
-          </w:rPr>
-          <w:fldChar w:fldCharType="separate"/>
-        </w:r>
-        <w:r>
-          <w:rPr>
-            <w:noProof/>
-            <w:webHidden/>
-          </w:rPr>
-          <w:t>4</w:t>
-        </w:r>
-        <w:r>
-          <w:rPr>
-            <w:noProof/>
-            <w:webHidden/>
-          </w:rPr>
-          <w:fldChar w:fldCharType="end"/>
-        </w:r>
-      </w:hyperlink>
-    </w:p>
-    <w:p>
-      <w:pPr>
-        <w:pStyle w:val="Tabledesillustrations"/>
-        <w:tabs>
-          <w:tab w:val="right" w:leader="dot" w:pos="9395"/>
-        </w:tabs>
-        <w:rPr>
-          <w:rFonts w:asciiTheme="minorHAnsi" w:eastAsiaTheme="minorEastAsia" w:hAnsiTheme="minorHAnsi"/>
-          <w:noProof/>
-          <w:sz w:val="22"/>
-          <w:lang w:val="en-US"/>
-        </w:rPr>
-      </w:pPr>
-      <w:hyperlink r:id="rId20" w:anchor="_Toc99348406" w:history="1">
-        <w:r>
-          <w:rPr>
-            <w:rStyle w:val="Lienhypertexte"/>
-            <w:noProof/>
-          </w:rPr>
-          <w:t>Figure 2 - Login en tant que client</w:t>
-        </w:r>
-        <w:r>
-          <w:rPr>
-            <w:noProof/>
-            <w:webHidden/>
-          </w:rPr>
-          <w:tab/>
-        </w:r>
-        <w:r>
-          <w:rPr>
-            <w:noProof/>
-            <w:webHidden/>
-          </w:rPr>
-          <w:fldChar w:fldCharType="begin"/>
-        </w:r>
-        <w:r>
-          <w:rPr>
-            <w:noProof/>
-            <w:webHidden/>
-          </w:rPr>
-          <w:instrText xml:space="preserve"> PAGEREF _Toc99348406 \h </w:instrText>
-        </w:r>
-        <w:r>
-          <w:rPr>
-            <w:noProof/>
-            <w:webHidden/>
-          </w:rPr>
-        </w:r>
-        <w:r>
-          <w:rPr>
-            <w:noProof/>
-            <w:webHidden/>
-          </w:rPr>
-          <w:fldChar w:fldCharType="separate"/>
-        </w:r>
-        <w:r>
-          <w:rPr>
-            <w:noProof/>
-            <w:webHidden/>
-          </w:rPr>
-          <w:t>5</w:t>
-        </w:r>
-        <w:r>
-          <w:rPr>
-            <w:noProof/>
-            <w:webHidden/>
-          </w:rPr>
-          <w:fldChar w:fldCharType="end"/>
-        </w:r>
-      </w:hyperlink>
-    </w:p>
-    <w:p>
-      <w:pPr>
-        <w:pStyle w:val="Tabledesillustrations"/>
-        <w:tabs>
-          <w:tab w:val="right" w:leader="dot" w:pos="9395"/>
-        </w:tabs>
-        <w:rPr>
-          <w:rFonts w:asciiTheme="minorHAnsi" w:eastAsiaTheme="minorEastAsia" w:hAnsiTheme="minorHAnsi"/>
-          <w:noProof/>
-          <w:sz w:val="22"/>
-          <w:lang w:val="en-US"/>
-        </w:rPr>
-      </w:pPr>
-      <w:hyperlink r:id="rId21" w:anchor="_Toc99348407" w:history="1">
-        <w:r>
-          <w:rPr>
-            <w:rStyle w:val="Lienhypertexte"/>
-            <w:noProof/>
-          </w:rPr>
-          <w:t>Figure 3 - Formulaire du mot de passe oublié</w:t>
-        </w:r>
-        <w:r>
-          <w:rPr>
-            <w:noProof/>
-            <w:webHidden/>
-          </w:rPr>
-          <w:tab/>
-        </w:r>
-        <w:r>
-          <w:rPr>
-            <w:noProof/>
-            <w:webHidden/>
-          </w:rPr>
-          <w:fldChar w:fldCharType="begin"/>
-        </w:r>
-        <w:r>
-          <w:rPr>
-            <w:noProof/>
-            <w:webHidden/>
-          </w:rPr>
-          <w:instrText xml:space="preserve"> PAGEREF _Toc99348407 \h </w:instrText>
-        </w:r>
-        <w:r>
-          <w:rPr>
-            <w:noProof/>
-            <w:webHidden/>
-          </w:rPr>
-        </w:r>
-        <w:r>
-          <w:rPr>
-            <w:noProof/>
-            <w:webHidden/>
-          </w:rPr>
-          <w:fldChar w:fldCharType="separate"/>
-        </w:r>
-        <w:r>
-          <w:rPr>
-            <w:noProof/>
-            <w:webHidden/>
-          </w:rPr>
-          <w:t>6</w:t>
-        </w:r>
-        <w:r>
-          <w:rPr>
-            <w:noProof/>
-            <w:webHidden/>
-          </w:rPr>
-          <w:fldChar w:fldCharType="end"/>
-        </w:r>
-      </w:hyperlink>
-    </w:p>
-    <w:p>
-      <w:pPr>
-        <w:pStyle w:val="Tabledesillustrations"/>
-        <w:tabs>
-          <w:tab w:val="right" w:leader="dot" w:pos="9395"/>
-        </w:tabs>
-        <w:rPr>
-          <w:rFonts w:asciiTheme="minorHAnsi" w:eastAsiaTheme="minorEastAsia" w:hAnsiTheme="minorHAnsi"/>
-          <w:noProof/>
-          <w:sz w:val="22"/>
-          <w:lang w:val="en-US"/>
-        </w:rPr>
-      </w:pPr>
-      <w:hyperlink r:id="rId22" w:anchor="_Toc99348408" w:history="1">
-        <w:r>
-          <w:rPr>
-            <w:rStyle w:val="Lienhypertexte"/>
-            <w:noProof/>
-          </w:rPr>
-          <w:t>Figure 4 - Page principale</w:t>
-        </w:r>
-        <w:r>
-          <w:rPr>
-            <w:noProof/>
-            <w:webHidden/>
-          </w:rPr>
-          <w:tab/>
-        </w:r>
-        <w:r>
-          <w:rPr>
-            <w:noProof/>
-            <w:webHidden/>
-          </w:rPr>
-          <w:fldChar w:fldCharType="begin"/>
-        </w:r>
-        <w:r>
-          <w:rPr>
-            <w:noProof/>
-            <w:webHidden/>
-          </w:rPr>
-          <w:instrText xml:space="preserve"> PAGEREF _Toc99348408 \h </w:instrText>
-        </w:r>
-        <w:r>
-          <w:rPr>
-            <w:noProof/>
-            <w:webHidden/>
-          </w:rPr>
-        </w:r>
-        <w:r>
-          <w:rPr>
-            <w:noProof/>
-            <w:webHidden/>
-          </w:rPr>
-          <w:fldChar w:fldCharType="separate"/>
-        </w:r>
-        <w:r>
-          <w:rPr>
-            <w:noProof/>
-            <w:webHidden/>
-          </w:rPr>
-          <w:t>7</w:t>
-        </w:r>
-        <w:r>
-          <w:rPr>
-            <w:noProof/>
-            <w:webHidden/>
-          </w:rPr>
-          <w:fldChar w:fldCharType="end"/>
-        </w:r>
-      </w:hyperlink>
-    </w:p>
-    <w:p>
-      <w:pPr>
-        <w:pStyle w:val="Tabledesillustrations"/>
-        <w:tabs>
-          <w:tab w:val="right" w:leader="dot" w:pos="9395"/>
-        </w:tabs>
-        <w:rPr>
-          <w:rFonts w:asciiTheme="minorHAnsi" w:eastAsiaTheme="minorEastAsia" w:hAnsiTheme="minorHAnsi"/>
-          <w:noProof/>
-          <w:sz w:val="22"/>
-          <w:lang w:val="en-US"/>
-        </w:rPr>
-      </w:pPr>
-      <w:hyperlink r:id="rId23" w:anchor="_Toc99348409" w:history="1">
-        <w:r>
-          <w:rPr>
-            <w:rStyle w:val="Lienhypertexte"/>
-            <w:noProof/>
-          </w:rPr>
-          <w:t>Figure 5 - Page principale - Modifier le mot de passe</w:t>
-        </w:r>
-        <w:r>
-          <w:rPr>
-            <w:noProof/>
-            <w:webHidden/>
-          </w:rPr>
-          <w:tab/>
-        </w:r>
-        <w:r>
-          <w:rPr>
-            <w:noProof/>
-            <w:webHidden/>
-          </w:rPr>
-          <w:fldChar w:fldCharType="begin"/>
-        </w:r>
-        <w:r>
-          <w:rPr>
-            <w:noProof/>
-            <w:webHidden/>
-          </w:rPr>
-          <w:instrText xml:space="preserve"> PAGEREF _Toc99348409 \h </w:instrText>
-        </w:r>
-        <w:r>
-          <w:rPr>
-            <w:noProof/>
-            <w:webHidden/>
-          </w:rPr>
-        </w:r>
-        <w:r>
-          <w:rPr>
-            <w:noProof/>
-            <w:webHidden/>
-          </w:rPr>
-          <w:fldChar w:fldCharType="separate"/>
-        </w:r>
-        <w:r>
-          <w:rPr>
-            <w:noProof/>
-            <w:webHidden/>
-          </w:rPr>
-          <w:t>8</w:t>
-        </w:r>
-        <w:r>
-          <w:rPr>
-            <w:noProof/>
-            <w:webHidden/>
-          </w:rPr>
-          <w:fldChar w:fldCharType="end"/>
-        </w:r>
-      </w:hyperlink>
-    </w:p>
-    <w:p>
-      <w:pPr>
-        <w:pStyle w:val="Tabledesillustrations"/>
-        <w:tabs>
-          <w:tab w:val="right" w:leader="dot" w:pos="9395"/>
-        </w:tabs>
-        <w:rPr>
-          <w:rFonts w:asciiTheme="minorHAnsi" w:eastAsiaTheme="minorEastAsia" w:hAnsiTheme="minorHAnsi"/>
-          <w:noProof/>
-          <w:sz w:val="22"/>
-          <w:lang w:val="en-US"/>
-        </w:rPr>
-      </w:pPr>
-      <w:hyperlink r:id="rId24" w:anchor="_Toc99348410" w:history="1">
-        <w:r>
-          <w:rPr>
-            <w:rStyle w:val="Lienhypertexte"/>
-            <w:noProof/>
-          </w:rPr>
-          <w:t>Figure 6 - Page paramètres</w:t>
-        </w:r>
-        <w:r>
-          <w:rPr>
-            <w:noProof/>
-            <w:webHidden/>
-          </w:rPr>
-          <w:tab/>
-        </w:r>
-        <w:r>
-          <w:rPr>
-            <w:noProof/>
-            <w:webHidden/>
-          </w:rPr>
-          <w:fldChar w:fldCharType="begin"/>
-        </w:r>
-        <w:r>
-          <w:rPr>
-            <w:noProof/>
-            <w:webHidden/>
-          </w:rPr>
-          <w:instrText xml:space="preserve"> PAGEREF _Toc99348410 \h </w:instrText>
-        </w:r>
-        <w:r>
-          <w:rPr>
-            <w:noProof/>
-            <w:webHidden/>
-          </w:rPr>
-        </w:r>
-        <w:r>
-          <w:rPr>
-            <w:noProof/>
-            <w:webHidden/>
-          </w:rPr>
-          <w:fldChar w:fldCharType="separate"/>
-        </w:r>
-        <w:r>
-          <w:rPr>
-            <w:noProof/>
-            <w:webHidden/>
-          </w:rPr>
-          <w:t>8</w:t>
-        </w:r>
-        <w:r>
-          <w:rPr>
-            <w:noProof/>
-            <w:webHidden/>
-          </w:rPr>
-          <w:fldChar w:fldCharType="end"/>
-        </w:r>
-      </w:hyperlink>
-    </w:p>
-    <w:p>
-      <w:pPr>
-        <w:pStyle w:val="Tabledesillustrations"/>
-        <w:tabs>
-          <w:tab w:val="right" w:leader="dot" w:pos="9395"/>
-        </w:tabs>
-        <w:rPr>
-          <w:rFonts w:asciiTheme="minorHAnsi" w:eastAsiaTheme="minorEastAsia" w:hAnsiTheme="minorHAnsi"/>
-          <w:noProof/>
-          <w:sz w:val="22"/>
-          <w:lang w:val="en-US"/>
-        </w:rPr>
-      </w:pPr>
-      <w:hyperlink r:id="rId25" w:anchor="_Toc99348411" w:history="1">
-        <w:r>
-          <w:rPr>
-            <w:rStyle w:val="Lienhypertexte"/>
-            <w:noProof/>
-          </w:rPr>
-          <w:t>Figure 7 - Page principale - changer couleur de fond</w:t>
-        </w:r>
-        <w:r>
-          <w:rPr>
-            <w:noProof/>
-            <w:webHidden/>
-          </w:rPr>
-          <w:tab/>
-        </w:r>
-        <w:r>
-          <w:rPr>
-            <w:noProof/>
-            <w:webHidden/>
-          </w:rPr>
-          <w:fldChar w:fldCharType="begin"/>
-        </w:r>
-        <w:r>
-          <w:rPr>
-            <w:noProof/>
-            <w:webHidden/>
-          </w:rPr>
-          <w:instrText xml:space="preserve"> PAGEREF _Toc99348411 \h </w:instrText>
-        </w:r>
-        <w:r>
-          <w:rPr>
-            <w:noProof/>
-            <w:webHidden/>
-          </w:rPr>
-        </w:r>
-        <w:r>
-          <w:rPr>
-            <w:noProof/>
-            <w:webHidden/>
-          </w:rPr>
-          <w:fldChar w:fldCharType="separate"/>
-        </w:r>
-        <w:r>
-          <w:rPr>
-            <w:noProof/>
-            <w:webHidden/>
-          </w:rPr>
-          <w:t>9</w:t>
-        </w:r>
-        <w:r>
-          <w:rPr>
-            <w:noProof/>
-            <w:webHidden/>
-          </w:rPr>
-          <w:fldChar w:fldCharType="end"/>
-        </w:r>
-      </w:hyperlink>
-    </w:p>
-    <w:p>
-      <w:pPr>
-        <w:pStyle w:val="Tabledesillustrations"/>
-        <w:tabs>
-          <w:tab w:val="right" w:leader="dot" w:pos="9395"/>
-        </w:tabs>
-        <w:rPr>
-          <w:rFonts w:asciiTheme="minorHAnsi" w:eastAsiaTheme="minorEastAsia" w:hAnsiTheme="minorHAnsi"/>
-          <w:noProof/>
-          <w:sz w:val="22"/>
-          <w:lang w:val="en-US"/>
-        </w:rPr>
-      </w:pPr>
-      <w:hyperlink r:id="rId26" w:anchor="_Toc99348412" w:history="1">
-        <w:r>
-          <w:rPr>
-            <w:rStyle w:val="Lienhypertexte"/>
-            <w:noProof/>
-          </w:rPr>
-          <w:t>Figure 8 - Page principale - Projet</w:t>
-        </w:r>
-        <w:r>
-          <w:rPr>
-            <w:noProof/>
-            <w:webHidden/>
-          </w:rPr>
-          <w:tab/>
-        </w:r>
-        <w:r>
-          <w:rPr>
-            <w:noProof/>
-            <w:webHidden/>
-          </w:rPr>
-          <w:fldChar w:fldCharType="begin"/>
-        </w:r>
-        <w:r>
-          <w:rPr>
-            <w:noProof/>
-            <w:webHidden/>
-          </w:rPr>
-          <w:instrText xml:space="preserve"> PAGEREF _Toc99348412 \h </w:instrText>
-        </w:r>
-        <w:r>
-          <w:rPr>
-            <w:noProof/>
-            <w:webHidden/>
-          </w:rPr>
-        </w:r>
-        <w:r>
-          <w:rPr>
-            <w:noProof/>
-            <w:webHidden/>
-          </w:rPr>
-          <w:fldChar w:fldCharType="separate"/>
-        </w:r>
-        <w:r>
-          <w:rPr>
-            <w:noProof/>
-            <w:webHidden/>
-          </w:rPr>
-          <w:t>10</w:t>
-        </w:r>
-        <w:r>
-          <w:rPr>
-            <w:noProof/>
-            <w:webHidden/>
-          </w:rPr>
-          <w:fldChar w:fldCharType="end"/>
-        </w:r>
-      </w:hyperlink>
-    </w:p>
-    <w:p>
-      <w:pPr>
-        <w:pStyle w:val="Tabledesillustrations"/>
-        <w:tabs>
-          <w:tab w:val="right" w:leader="dot" w:pos="9395"/>
-        </w:tabs>
-        <w:rPr>
-          <w:rFonts w:asciiTheme="minorHAnsi" w:eastAsiaTheme="minorEastAsia" w:hAnsiTheme="minorHAnsi"/>
-          <w:noProof/>
-          <w:sz w:val="22"/>
-          <w:lang w:val="en-US"/>
-        </w:rPr>
-      </w:pPr>
-      <w:hyperlink r:id="rId27" w:anchor="_Toc99348413" w:history="1">
-        <w:r>
-          <w:rPr>
-            <w:rStyle w:val="Lienhypertexte"/>
-            <w:noProof/>
-          </w:rPr>
-          <w:t>Figure 9 - Page principale - Chat</w:t>
-        </w:r>
-        <w:r>
-          <w:rPr>
-            <w:noProof/>
-            <w:webHidden/>
-          </w:rPr>
-          <w:tab/>
-        </w:r>
-        <w:r>
-          <w:rPr>
-            <w:noProof/>
-            <w:webHidden/>
-          </w:rPr>
-          <w:fldChar w:fldCharType="begin"/>
-        </w:r>
-        <w:r>
-          <w:rPr>
-            <w:noProof/>
-            <w:webHidden/>
-          </w:rPr>
-          <w:instrText xml:space="preserve"> PAGEREF _Toc99348413 \h </w:instrText>
-        </w:r>
-        <w:r>
-          <w:rPr>
-            <w:noProof/>
-            <w:webHidden/>
-          </w:rPr>
-        </w:r>
-        <w:r>
-          <w:rPr>
-            <w:noProof/>
-            <w:webHidden/>
-          </w:rPr>
-          <w:fldChar w:fldCharType="separate"/>
-        </w:r>
-        <w:r>
-          <w:rPr>
-            <w:noProof/>
-            <w:webHidden/>
-          </w:rPr>
-          <w:t>11</w:t>
-        </w:r>
-        <w:r>
-          <w:rPr>
-            <w:noProof/>
-            <w:webHidden/>
-          </w:rPr>
-          <w:fldChar w:fldCharType="end"/>
-        </w:r>
-      </w:hyperlink>
-    </w:p>
-    <w:p>
-      <w:pPr>
-        <w:pStyle w:val="Tabledesillustrations"/>
-        <w:tabs>
-          <w:tab w:val="right" w:leader="dot" w:pos="9395"/>
-        </w:tabs>
-        <w:rPr>
-          <w:rFonts w:asciiTheme="minorHAnsi" w:eastAsiaTheme="minorEastAsia" w:hAnsiTheme="minorHAnsi"/>
-          <w:noProof/>
-          <w:sz w:val="22"/>
-          <w:lang w:val="en-US"/>
-        </w:rPr>
-      </w:pPr>
-      <w:hyperlink r:id="rId28" w:anchor="_Toc99348414" w:history="1">
-        <w:r>
-          <w:rPr>
-            <w:rStyle w:val="Lienhypertexte"/>
-            <w:noProof/>
-          </w:rPr>
-          <w:t>Figure 10 - Page chat</w:t>
-        </w:r>
-        <w:r>
-          <w:rPr>
-            <w:noProof/>
-            <w:webHidden/>
-          </w:rPr>
-          <w:tab/>
-        </w:r>
-        <w:r>
-          <w:rPr>
-            <w:noProof/>
-            <w:webHidden/>
-          </w:rPr>
-          <w:fldChar w:fldCharType="begin"/>
-        </w:r>
-        <w:r>
-          <w:rPr>
-            <w:noProof/>
-            <w:webHidden/>
-          </w:rPr>
-          <w:instrText xml:space="preserve"> PAGEREF _Toc99348414 \h </w:instrText>
-        </w:r>
-        <w:r>
-          <w:rPr>
-            <w:noProof/>
-            <w:webHidden/>
-          </w:rPr>
-        </w:r>
-        <w:r>
-          <w:rPr>
-            <w:noProof/>
-            <w:webHidden/>
-          </w:rPr>
-          <w:fldChar w:fldCharType="separate"/>
-        </w:r>
-        <w:r>
-          <w:rPr>
-            <w:noProof/>
-            <w:webHidden/>
-          </w:rPr>
-          <w:t>11</w:t>
-        </w:r>
-        <w:r>
-          <w:rPr>
-            <w:noProof/>
-            <w:webHidden/>
-          </w:rPr>
-          <w:fldChar w:fldCharType="end"/>
-        </w:r>
-      </w:hyperlink>
-    </w:p>
-    <w:p>
-      <w:pPr>
-        <w:pStyle w:val="Tabledesillustrations"/>
-        <w:tabs>
-          <w:tab w:val="right" w:leader="dot" w:pos="9395"/>
-        </w:tabs>
-        <w:rPr>
-          <w:rFonts w:asciiTheme="minorHAnsi" w:eastAsiaTheme="minorEastAsia" w:hAnsiTheme="minorHAnsi"/>
-          <w:noProof/>
-          <w:sz w:val="22"/>
-          <w:lang w:val="en-US"/>
-        </w:rPr>
-      </w:pPr>
-      <w:hyperlink r:id="rId29" w:anchor="_Toc99348415" w:history="1">
-        <w:r>
-          <w:rPr>
-            <w:rStyle w:val="Lienhypertexte"/>
-            <w:noProof/>
-          </w:rPr>
-          <w:t>Figure 11 - Page principale - Déconnexion</w:t>
-        </w:r>
-        <w:r>
-          <w:rPr>
-            <w:noProof/>
-            <w:webHidden/>
-          </w:rPr>
-          <w:tab/>
-        </w:r>
-        <w:r>
-          <w:rPr>
-            <w:noProof/>
-            <w:webHidden/>
-          </w:rPr>
-          <w:fldChar w:fldCharType="begin"/>
-        </w:r>
-        <w:r>
-          <w:rPr>
-            <w:noProof/>
-            <w:webHidden/>
-          </w:rPr>
-          <w:instrText xml:space="preserve"> PAGEREF _Toc99348415 \h </w:instrText>
-        </w:r>
-        <w:r>
-          <w:rPr>
-            <w:noProof/>
-            <w:webHidden/>
-          </w:rPr>
-        </w:r>
-        <w:r>
-          <w:rPr>
-            <w:noProof/>
-            <w:webHidden/>
-          </w:rPr>
-          <w:fldChar w:fldCharType="separate"/>
-        </w:r>
-        <w:r>
-          <w:rPr>
-            <w:noProof/>
-            <w:webHidden/>
-          </w:rPr>
-          <w:t>12</w:t>
-        </w:r>
-        <w:r>
-          <w:rPr>
-            <w:noProof/>
-            <w:webHidden/>
-          </w:rPr>
-          <w:fldChar w:fldCharType="end"/>
-        </w:r>
-      </w:hyperlink>
-    </w:p>
-    <w:p>
-      <w:pPr>
-        <w:jc w:val="left"/>
-        <w:rPr>
-          <w:rFonts w:ascii="Century Gothic" w:eastAsiaTheme="majorEastAsia" w:hAnsi="Century Gothic" w:cstheme="majorBidi"/>
-          <w:caps/>
-          <w:color w:val="2F5496" w:themeColor="accent1" w:themeShade="BF"/>
-          <w:spacing w:val="10"/>
-          <w:sz w:val="44"/>
-          <w:szCs w:val="32"/>
-          <w:shd w:val="clear" w:color="auto" w:fill="FFFFFF"/>
-        </w:rPr>
-      </w:pPr>
-      <w:r>
-        <w:rPr>
-          <w:rFonts w:ascii="Century Gothic" w:eastAsiaTheme="majorEastAsia" w:hAnsi="Century Gothic" w:cstheme="majorBidi"/>
-          <w:caps/>
-          <w:color w:val="2F5496" w:themeColor="accent1" w:themeShade="BF"/>
-          <w:spacing w:val="10"/>
-          <w:sz w:val="44"/>
-          <w:szCs w:val="32"/>
-          <w:shd w:val="clear" w:color="auto" w:fill="FFFFFF"/>
-        </w:rPr>
         <w:fldChar w:fldCharType="end"/>
       </w:r>
     </w:p>
     <w:sectPr>
-      <w:headerReference w:type="default" r:id="rId30"/>
-      <w:footerReference w:type="default" r:id="rId31"/>
+      <w:headerReference w:type="default" r:id="rId37"/>
+      <w:footerReference w:type="default" r:id="rId38"/>
       <w:type w:val="continuous"/>
       <w:pgSz w:w="12240" w:h="15840" w:code="1"/>
       <w:pgMar w:top="1134" w:right="1134" w:bottom="1134" w:left="1701" w:header="709" w:footer="709" w:gutter="0"/>
@@ -7120,7 +7742,6 @@
       </w:rPr>
       <w:tab/>
     </w:r>
-    <w:proofErr w:type="spellStart"/>
     <w:r>
       <w:rPr>
         <w:rFonts w:ascii="Century Gothic" w:hAnsi="Century Gothic"/>
@@ -7154,7 +7775,6 @@
       </w:rPr>
       <w:t>client</w:t>
     </w:r>
-    <w:proofErr w:type="spellEnd"/>
   </w:p>
   <w:p>
     <w:pPr>
@@ -7939,232 +8559,232 @@
       </w:rPr>
     </w:lvl>
   </w:abstractNum>
-  <w:num w:numId="1">
+  <w:num w:numId="1" w16cid:durableId="1823808120">
     <w:abstractNumId w:val="2"/>
   </w:num>
-  <w:num w:numId="2">
+  <w:num w:numId="2" w16cid:durableId="1303267207">
     <w:abstractNumId w:val="2"/>
     <w:lvlOverride w:ilvl="0">
       <w:startOverride w:val="1"/>
     </w:lvlOverride>
   </w:num>
-  <w:num w:numId="3">
+  <w:num w:numId="3" w16cid:durableId="948466102">
     <w:abstractNumId w:val="2"/>
     <w:lvlOverride w:ilvl="0">
       <w:startOverride w:val="1"/>
     </w:lvlOverride>
   </w:num>
-  <w:num w:numId="4">
+  <w:num w:numId="4" w16cid:durableId="507721316">
     <w:abstractNumId w:val="2"/>
     <w:lvlOverride w:ilvl="0">
       <w:startOverride w:val="1"/>
     </w:lvlOverride>
   </w:num>
-  <w:num w:numId="5">
+  <w:num w:numId="5" w16cid:durableId="657421217">
     <w:abstractNumId w:val="2"/>
     <w:lvlOverride w:ilvl="0">
       <w:startOverride w:val="1"/>
     </w:lvlOverride>
   </w:num>
-  <w:num w:numId="6">
+  <w:num w:numId="6" w16cid:durableId="1391152647">
     <w:abstractNumId w:val="2"/>
     <w:lvlOverride w:ilvl="0">
       <w:startOverride w:val="1"/>
     </w:lvlOverride>
   </w:num>
-  <w:num w:numId="7">
+  <w:num w:numId="7" w16cid:durableId="389771517">
     <w:abstractNumId w:val="2"/>
     <w:lvlOverride w:ilvl="0">
       <w:startOverride w:val="1"/>
     </w:lvlOverride>
   </w:num>
-  <w:num w:numId="8">
+  <w:num w:numId="8" w16cid:durableId="1755585893">
     <w:abstractNumId w:val="2"/>
     <w:lvlOverride w:ilvl="0">
       <w:startOverride w:val="1"/>
     </w:lvlOverride>
   </w:num>
-  <w:num w:numId="9">
+  <w:num w:numId="9" w16cid:durableId="1982535150">
     <w:abstractNumId w:val="2"/>
     <w:lvlOverride w:ilvl="0">
       <w:startOverride w:val="1"/>
     </w:lvlOverride>
   </w:num>
-  <w:num w:numId="10">
+  <w:num w:numId="10" w16cid:durableId="1236285285">
     <w:abstractNumId w:val="2"/>
     <w:lvlOverride w:ilvl="0">
       <w:startOverride w:val="1"/>
     </w:lvlOverride>
   </w:num>
-  <w:num w:numId="11">
+  <w:num w:numId="11" w16cid:durableId="455373325">
     <w:abstractNumId w:val="2"/>
     <w:lvlOverride w:ilvl="0">
       <w:startOverride w:val="1"/>
     </w:lvlOverride>
   </w:num>
-  <w:num w:numId="12">
+  <w:num w:numId="12" w16cid:durableId="1483235838">
     <w:abstractNumId w:val="2"/>
     <w:lvlOverride w:ilvl="0">
       <w:startOverride w:val="1"/>
     </w:lvlOverride>
   </w:num>
-  <w:num w:numId="13">
+  <w:num w:numId="13" w16cid:durableId="648553095">
     <w:abstractNumId w:val="2"/>
     <w:lvlOverride w:ilvl="0">
       <w:startOverride w:val="1"/>
     </w:lvlOverride>
   </w:num>
-  <w:num w:numId="14">
+  <w:num w:numId="14" w16cid:durableId="925185243">
     <w:abstractNumId w:val="2"/>
     <w:lvlOverride w:ilvl="0">
       <w:startOverride w:val="1"/>
     </w:lvlOverride>
   </w:num>
-  <w:num w:numId="15">
+  <w:num w:numId="15" w16cid:durableId="401685158">
     <w:abstractNumId w:val="2"/>
     <w:lvlOverride w:ilvl="0">
       <w:startOverride w:val="1"/>
     </w:lvlOverride>
   </w:num>
-  <w:num w:numId="16">
+  <w:num w:numId="16" w16cid:durableId="441344826">
     <w:abstractNumId w:val="2"/>
     <w:lvlOverride w:ilvl="0">
       <w:startOverride w:val="1"/>
     </w:lvlOverride>
   </w:num>
-  <w:num w:numId="17">
+  <w:num w:numId="17" w16cid:durableId="307515908">
     <w:abstractNumId w:val="3"/>
   </w:num>
-  <w:num w:numId="18">
+  <w:num w:numId="18" w16cid:durableId="565140492">
     <w:abstractNumId w:val="5"/>
   </w:num>
-  <w:num w:numId="19">
+  <w:num w:numId="19" w16cid:durableId="1537424828">
     <w:abstractNumId w:val="2"/>
     <w:lvlOverride w:ilvl="0">
       <w:startOverride w:val="1"/>
     </w:lvlOverride>
   </w:num>
-  <w:num w:numId="20">
+  <w:num w:numId="20" w16cid:durableId="103961336">
     <w:abstractNumId w:val="2"/>
     <w:lvlOverride w:ilvl="0">
       <w:startOverride w:val="1"/>
     </w:lvlOverride>
   </w:num>
-  <w:num w:numId="21">
+  <w:num w:numId="21" w16cid:durableId="741490105">
     <w:abstractNumId w:val="2"/>
     <w:lvlOverride w:ilvl="0">
       <w:startOverride w:val="1"/>
     </w:lvlOverride>
   </w:num>
-  <w:num w:numId="22">
+  <w:num w:numId="22" w16cid:durableId="1715542241">
     <w:abstractNumId w:val="2"/>
     <w:lvlOverride w:ilvl="0">
       <w:startOverride w:val="1"/>
     </w:lvlOverride>
   </w:num>
-  <w:num w:numId="23">
+  <w:num w:numId="23" w16cid:durableId="1140465428">
     <w:abstractNumId w:val="2"/>
     <w:lvlOverride w:ilvl="0">
       <w:startOverride w:val="1"/>
     </w:lvlOverride>
   </w:num>
-  <w:num w:numId="24">
+  <w:num w:numId="24" w16cid:durableId="159660060">
     <w:abstractNumId w:val="2"/>
     <w:lvlOverride w:ilvl="0">
       <w:startOverride w:val="1"/>
     </w:lvlOverride>
   </w:num>
-  <w:num w:numId="25">
+  <w:num w:numId="25" w16cid:durableId="565848071">
     <w:abstractNumId w:val="1"/>
   </w:num>
-  <w:num w:numId="26">
+  <w:num w:numId="26" w16cid:durableId="93861854">
     <w:abstractNumId w:val="2"/>
     <w:lvlOverride w:ilvl="0">
       <w:startOverride w:val="1"/>
     </w:lvlOverride>
   </w:num>
-  <w:num w:numId="27">
+  <w:num w:numId="27" w16cid:durableId="323509091">
     <w:abstractNumId w:val="4"/>
   </w:num>
-  <w:num w:numId="28">
+  <w:num w:numId="28" w16cid:durableId="1578204343">
     <w:abstractNumId w:val="2"/>
     <w:lvlOverride w:ilvl="0">
       <w:startOverride w:val="1"/>
     </w:lvlOverride>
   </w:num>
-  <w:num w:numId="29">
+  <w:num w:numId="29" w16cid:durableId="2142454311">
     <w:abstractNumId w:val="2"/>
     <w:lvlOverride w:ilvl="0">
       <w:startOverride w:val="1"/>
     </w:lvlOverride>
   </w:num>
-  <w:num w:numId="30">
+  <w:num w:numId="30" w16cid:durableId="371077138">
     <w:abstractNumId w:val="0"/>
   </w:num>
-  <w:num w:numId="31">
+  <w:num w:numId="31" w16cid:durableId="1848523893">
     <w:abstractNumId w:val="6"/>
   </w:num>
-  <w:num w:numId="32">
+  <w:num w:numId="32" w16cid:durableId="231047132">
     <w:abstractNumId w:val="2"/>
     <w:lvlOverride w:ilvl="0">
       <w:startOverride w:val="1"/>
     </w:lvlOverride>
   </w:num>
-  <w:num w:numId="33">
+  <w:num w:numId="33" w16cid:durableId="1956207804">
     <w:abstractNumId w:val="2"/>
     <w:lvlOverride w:ilvl="0">
       <w:startOverride w:val="1"/>
     </w:lvlOverride>
   </w:num>
-  <w:num w:numId="34">
+  <w:num w:numId="34" w16cid:durableId="26949178">
     <w:abstractNumId w:val="2"/>
     <w:lvlOverride w:ilvl="0">
       <w:startOverride w:val="1"/>
     </w:lvlOverride>
   </w:num>
-  <w:num w:numId="35">
+  <w:num w:numId="35" w16cid:durableId="274094458">
     <w:abstractNumId w:val="2"/>
     <w:lvlOverride w:ilvl="0">
       <w:startOverride w:val="1"/>
     </w:lvlOverride>
   </w:num>
-  <w:num w:numId="36">
+  <w:num w:numId="36" w16cid:durableId="245194520">
     <w:abstractNumId w:val="2"/>
     <w:lvlOverride w:ilvl="0">
       <w:startOverride w:val="1"/>
     </w:lvlOverride>
   </w:num>
-  <w:num w:numId="37">
+  <w:num w:numId="37" w16cid:durableId="1775638005">
     <w:abstractNumId w:val="2"/>
     <w:lvlOverride w:ilvl="0">
       <w:startOverride w:val="1"/>
     </w:lvlOverride>
   </w:num>
-  <w:num w:numId="38">
+  <w:num w:numId="38" w16cid:durableId="330527653">
     <w:abstractNumId w:val="2"/>
     <w:lvlOverride w:ilvl="0">
       <w:startOverride w:val="1"/>
     </w:lvlOverride>
   </w:num>
-  <w:num w:numId="39">
+  <w:num w:numId="39" w16cid:durableId="1048996986">
     <w:abstractNumId w:val="2"/>
     <w:lvlOverride w:ilvl="0">
       <w:startOverride w:val="1"/>
     </w:lvlOverride>
   </w:num>
-  <w:num w:numId="40">
+  <w:num w:numId="40" w16cid:durableId="1834832047">
     <w:abstractNumId w:val="2"/>
     <w:lvlOverride w:ilvl="0">
       <w:startOverride w:val="1"/>
     </w:lvlOverride>
   </w:num>
-  <w:num w:numId="41">
+  <w:num w:numId="41" w16cid:durableId="42950375">
     <w:abstractNumId w:val="2"/>
     <w:lvlOverride w:ilvl="0">
       <w:startOverride w:val="1"/>
     </w:lvlOverride>
   </w:num>
-  <w:num w:numId="42">
+  <w:num w:numId="42" w16cid:durableId="68885814">
     <w:abstractNumId w:val="2"/>
     <w:lvlOverride w:ilvl="0">
       <w:startOverride w:val="1"/>
@@ -9762,6 +10382,7 @@
     <w:rsid w:val="00BD2C14"/>
     <w:rsid w:val="00C3060B"/>
     <w:rsid w:val="00C3369B"/>
+    <w:rsid w:val="00D407D5"/>
     <w:rsid w:val="00D941A9"/>
     <w:rsid w:val="00DF4E22"/>
     <w:rsid w:val="00E27763"/>
@@ -10527,6 +11148,12 @@
 </file>
 
 <file path=customXml/item1.xml><?xml version="1.0" encoding="utf-8"?>
+<p:properties xmlns:p="http://schemas.microsoft.com/office/2006/metadata/properties" xmlns:xsi="http://www.w3.org/2001/XMLSchema-instance" xmlns:pc="http://schemas.microsoft.com/office/infopath/2007/PartnerControls">
+  <documentManagement/>
+</p:properties>
+</file>
+
+<file path=customXml/item2.xml><?xml version="1.0" encoding="utf-8"?>
 <ct:contentTypeSchema xmlns:ct="http://schemas.microsoft.com/office/2006/metadata/contentType" xmlns:ma="http://schemas.microsoft.com/office/2006/metadata/properties/metaAttributes" ct:_="" ma:_="" ma:contentTypeName="Document" ma:contentTypeID="0x010100D62A309FFA7E9E40A6F5C76D88BC41A6" ma:contentTypeVersion="11" ma:contentTypeDescription="Crée un document." ma:contentTypeScope="" ma:versionID="e778ec7536ddd273a971ff36d048a8a5">
   <xsd:schema xmlns:xsd="http://www.w3.org/2001/XMLSchema" xmlns:xs="http://www.w3.org/2001/XMLSchema" xmlns:p="http://schemas.microsoft.com/office/2006/metadata/properties" xmlns:ns3="e7f92798-9323-4146-9e16-c58015c61c9b" xmlns:ns4="641b4b70-4db7-4bca-b7d3-dc3dcdfcb3d2" targetNamespace="http://schemas.microsoft.com/office/2006/metadata/properties" ma:root="true" ma:fieldsID="1fc7cb8cb68e83f1701ea4f5f6cfe534" ns3:_="" ns4:_="">
     <xsd:import namespace="e7f92798-9323-4146-9e16-c58015c61c9b"/>
@@ -10737,13 +11364,11 @@
 </ct:contentTypeSchema>
 </file>
 
-<file path=customXml/item2.xml><?xml version="1.0" encoding="utf-8"?>
-<p:properties xmlns:p="http://schemas.microsoft.com/office/2006/metadata/properties" xmlns:xsi="http://www.w3.org/2001/XMLSchema-instance" xmlns:pc="http://schemas.microsoft.com/office/infopath/2007/PartnerControls">
-  <documentManagement/>
-</p:properties>
+<file path=customXml/item3.xml><?xml version="1.0" encoding="utf-8"?>
+<b:Sources xmlns:b="http://schemas.openxmlformats.org/officeDocument/2006/bibliography" xmlns="http://schemas.openxmlformats.org/officeDocument/2006/bibliography" SelectedStyle="\APASixthEditionOfficeOnline.xsl" StyleName="APA" Version="6"/>
 </file>
 
-<file path=customXml/item3.xml><?xml version="1.0" encoding="utf-8"?>
+<file path=customXml/item4.xml><?xml version="1.0" encoding="utf-8"?>
 <?mso-contentType ?>
 <FormTemplates xmlns="http://schemas.microsoft.com/sharepoint/v3/contenttype/forms">
   <Display>DocumentLibraryForm</Display>
@@ -10752,11 +11377,16 @@
 </FormTemplates>
 </file>
 
-<file path=customXml/item4.xml><?xml version="1.0" encoding="utf-8"?>
-<b:Sources xmlns:b="http://schemas.openxmlformats.org/officeDocument/2006/bibliography" xmlns="http://schemas.openxmlformats.org/officeDocument/2006/bibliography" SelectedStyle="\APASixthEditionOfficeOnline.xsl" StyleName="APA" Version="6"/>
+<file path=customXml/itemProps1.xml><?xml version="1.0" encoding="utf-8"?>
+<ds:datastoreItem xmlns:ds="http://schemas.openxmlformats.org/officeDocument/2006/customXml" ds:itemID="{2C5D02CF-D864-46A7-8407-B0D572A41C18}">
+  <ds:schemaRefs>
+    <ds:schemaRef ds:uri="http://schemas.microsoft.com/office/2006/metadata/properties"/>
+    <ds:schemaRef ds:uri="http://schemas.microsoft.com/office/infopath/2007/PartnerControls"/>
+  </ds:schemaRefs>
+</ds:datastoreItem>
 </file>
 
-<file path=customXml/itemProps1.xml><?xml version="1.0" encoding="utf-8"?>
+<file path=customXml/itemProps2.xml><?xml version="1.0" encoding="utf-8"?>
 <ds:datastoreItem xmlns:ds="http://schemas.openxmlformats.org/officeDocument/2006/customXml" ds:itemID="{9768636D-032D-4E37-9CE6-42F98C82C816}">
   <ds:schemaRefs>
     <ds:schemaRef ds:uri="http://schemas.microsoft.com/office/2006/metadata/contentType"/>
@@ -10775,27 +11405,18 @@
 </ds:datastoreItem>
 </file>
 
-<file path=customXml/itemProps2.xml><?xml version="1.0" encoding="utf-8"?>
-<ds:datastoreItem xmlns:ds="http://schemas.openxmlformats.org/officeDocument/2006/customXml" ds:itemID="{2C5D02CF-D864-46A7-8407-B0D572A41C18}">
+<file path=customXml/itemProps3.xml><?xml version="1.0" encoding="utf-8"?>
+<ds:datastoreItem xmlns:ds="http://schemas.openxmlformats.org/officeDocument/2006/customXml" ds:itemID="{B0F0EE6E-D7A6-4746-94B3-D2A34A7EE3CF}">
   <ds:schemaRefs>
-    <ds:schemaRef ds:uri="http://schemas.microsoft.com/office/2006/metadata/properties"/>
-    <ds:schemaRef ds:uri="http://schemas.microsoft.com/office/infopath/2007/PartnerControls"/>
+    <ds:schemaRef ds:uri="http://schemas.openxmlformats.org/officeDocument/2006/bibliography"/>
   </ds:schemaRefs>
 </ds:datastoreItem>
 </file>
 
-<file path=customXml/itemProps3.xml><?xml version="1.0" encoding="utf-8"?>
+<file path=customXml/itemProps4.xml><?xml version="1.0" encoding="utf-8"?>
 <ds:datastoreItem xmlns:ds="http://schemas.openxmlformats.org/officeDocument/2006/customXml" ds:itemID="{40E04163-F924-47F0-81DC-8CA23E9FD4D9}">
   <ds:schemaRefs>
     <ds:schemaRef ds:uri="http://schemas.microsoft.com/sharepoint/v3/contenttype/forms"/>
   </ds:schemaRefs>
 </ds:datastoreItem>
-</file>
-
-<file path=customXml/itemProps4.xml><?xml version="1.0" encoding="utf-8"?>
-<ds:datastoreItem xmlns:ds="http://schemas.openxmlformats.org/officeDocument/2006/customXml" ds:itemID="{B0F0EE6E-D7A6-4746-94B3-D2A34A7EE3CF}">
-  <ds:schemaRefs>
-    <ds:schemaRef ds:uri="http://schemas.openxmlformats.org/officeDocument/2006/bibliography"/>
-  </ds:schemaRefs>
-</ds:datastoreItem>
 </file>
</xml_diff>